<commit_message>
sua file bi loi mat noi dung
</commit_message>
<xml_diff>
--- a/baitap-buoi3/1150080129-HoangTrongDung-OOP-buoi3.docx
+++ b/baitap-buoi3/1150080129-HoangTrongDung-OOP-buoi3.docx
@@ -5,43 +5,100 @@
     <w:p>
       <w:pPr>
         <w:spacing w:line="360" w:lineRule="auto"/>
+        <w:rPr>
+          <w:rFonts w:cs="Times New Roman"/>
+          <w:szCs w:val="26"/>
+        </w:rPr>
       </w:pPr>
       <w:r>
         <w:rPr>
+          <w:rFonts w:cs="Times New Roman"/>
+          <w:szCs w:val="26"/>
           <w:lang w:val="en-US"/>
         </w:rPr>
         <w:t>Họ</w:t>
       </w:r>
       <w:r>
+        <w:rPr>
+          <w:rFonts w:cs="Times New Roman"/>
+          <w:szCs w:val="26"/>
+        </w:rPr>
         <w:t xml:space="preserve"> tên: Hoàng Trọng Dũng</w:t>
       </w:r>
     </w:p>
     <w:p>
       <w:pPr>
         <w:spacing w:line="360" w:lineRule="auto"/>
+        <w:rPr>
+          <w:rFonts w:cs="Times New Roman"/>
+          <w:szCs w:val="26"/>
+        </w:rPr>
       </w:pPr>
       <w:r>
         <w:rPr>
+          <w:rFonts w:cs="Times New Roman"/>
+          <w:szCs w:val="26"/>
           <w:lang w:val="en-US"/>
         </w:rPr>
         <w:t>MSSV</w:t>
       </w:r>
       <w:r>
+        <w:rPr>
+          <w:rFonts w:cs="Times New Roman"/>
+          <w:szCs w:val="26"/>
+        </w:rPr>
         <w:t>: 1150080129</w:t>
       </w:r>
     </w:p>
     <w:p>
       <w:pPr>
         <w:spacing w:line="360" w:lineRule="auto"/>
+        <w:rPr>
+          <w:rFonts w:cs="Times New Roman"/>
+          <w:szCs w:val="26"/>
+        </w:rPr>
       </w:pPr>
       <w:r>
+        <w:rPr>
+          <w:rFonts w:cs="Times New Roman"/>
+          <w:szCs w:val="26"/>
+        </w:rPr>
         <w:t>Lớp: 11_ĐH_CNPM2</w:t>
       </w:r>
     </w:p>
     <w:p>
       <w:pPr>
         <w:spacing w:line="360" w:lineRule="auto"/>
-      </w:pPr>
+        <w:rPr>
+          <w:rFonts w:cs="Times New Roman"/>
+          <w:szCs w:val="26"/>
+        </w:rPr>
+      </w:pPr>
+    </w:p>
+    <w:p>
+      <w:pPr>
+        <w:spacing w:line="360" w:lineRule="auto"/>
+        <w:rPr>
+          <w:rFonts w:cs="Times New Roman"/>
+          <w:szCs w:val="26"/>
+        </w:rPr>
+      </w:pPr>
+    </w:p>
+    <w:p>
+      <w:pPr>
+        <w:spacing w:line="360" w:lineRule="auto"/>
+        <w:rPr>
+          <w:rFonts w:cs="Times New Roman"/>
+          <w:szCs w:val="26"/>
+        </w:rPr>
+      </w:pPr>
+      <w:r>
+        <w:rPr>
+          <w:rFonts w:cs="Times New Roman"/>
+          <w:szCs w:val="26"/>
+        </w:rPr>
+        <w:t>Bài 1: Thư viện</w:t>
+      </w:r>
     </w:p>
     <w:p>
       <w:pPr>
@@ -51,16 +108,32 @@
           <w:numId w:val="1"/>
         </w:numPr>
         <w:spacing w:line="360" w:lineRule="auto"/>
+        <w:rPr>
+          <w:rFonts w:cs="Times New Roman"/>
+          <w:szCs w:val="26"/>
+        </w:rPr>
       </w:pPr>
       <w:r>
+        <w:rPr>
+          <w:rFonts w:cs="Times New Roman"/>
+          <w:szCs w:val="26"/>
+        </w:rPr>
         <w:t>Yêu cầu chức năng</w:t>
       </w:r>
     </w:p>
     <w:p>
       <w:pPr>
         <w:spacing w:line="360" w:lineRule="auto"/>
+        <w:rPr>
+          <w:rFonts w:cs="Times New Roman"/>
+          <w:szCs w:val="26"/>
+        </w:rPr>
       </w:pPr>
       <w:r>
+        <w:rPr>
+          <w:rFonts w:cs="Times New Roman"/>
+          <w:szCs w:val="26"/>
+        </w:rPr>
         <w:t xml:space="preserve">Đối với Độc giả </w:t>
       </w:r>
     </w:p>
@@ -69,11 +142,19 @@
         <w:pStyle w:val="ListParagraph"/>
         <w:numPr>
           <w:ilvl w:val="0"/>
-          <w:numId w:val="5"/>
+          <w:numId w:val="13"/>
         </w:numPr>
         <w:spacing w:line="360" w:lineRule="auto"/>
+        <w:rPr>
+          <w:rFonts w:cs="Times New Roman"/>
+          <w:szCs w:val="26"/>
+        </w:rPr>
       </w:pPr>
       <w:r>
+        <w:rPr>
+          <w:rFonts w:cs="Times New Roman"/>
+          <w:szCs w:val="26"/>
+        </w:rPr>
         <w:t xml:space="preserve">Đăng ký tài khoản trong hệ thống thư viện.   </w:t>
       </w:r>
     </w:p>
@@ -82,11 +163,19 @@
         <w:pStyle w:val="ListParagraph"/>
         <w:numPr>
           <w:ilvl w:val="0"/>
-          <w:numId w:val="5"/>
+          <w:numId w:val="13"/>
         </w:numPr>
         <w:spacing w:line="360" w:lineRule="auto"/>
+        <w:rPr>
+          <w:rFonts w:cs="Times New Roman"/>
+          <w:szCs w:val="26"/>
+        </w:rPr>
       </w:pPr>
       <w:r>
+        <w:rPr>
+          <w:rFonts w:cs="Times New Roman"/>
+          <w:szCs w:val="26"/>
+        </w:rPr>
         <w:t xml:space="preserve">Đăng nhập vào hệ thống.   </w:t>
       </w:r>
     </w:p>
@@ -95,11 +184,19 @@
         <w:pStyle w:val="ListParagraph"/>
         <w:numPr>
           <w:ilvl w:val="0"/>
-          <w:numId w:val="5"/>
+          <w:numId w:val="13"/>
         </w:numPr>
         <w:spacing w:line="360" w:lineRule="auto"/>
+        <w:rPr>
+          <w:rFonts w:cs="Times New Roman"/>
+          <w:szCs w:val="26"/>
+        </w:rPr>
       </w:pPr>
       <w:r>
+        <w:rPr>
+          <w:rFonts w:cs="Times New Roman"/>
+          <w:szCs w:val="26"/>
+        </w:rPr>
         <w:t xml:space="preserve">Tìm kiếm sách theo nhiều tiêu chí: tên loại sách, tên sách, tên tác giả, hoặc từ khóa.   </w:t>
       </w:r>
     </w:p>
@@ -108,11 +205,19 @@
         <w:pStyle w:val="ListParagraph"/>
         <w:numPr>
           <w:ilvl w:val="0"/>
-          <w:numId w:val="5"/>
+          <w:numId w:val="13"/>
         </w:numPr>
         <w:spacing w:line="360" w:lineRule="auto"/>
+        <w:rPr>
+          <w:rFonts w:cs="Times New Roman"/>
+          <w:szCs w:val="26"/>
+        </w:rPr>
       </w:pPr>
       <w:r>
+        <w:rPr>
+          <w:rFonts w:cs="Times New Roman"/>
+          <w:szCs w:val="26"/>
+        </w:rPr>
         <w:t xml:space="preserve">Đăng ký mượn sách in trực tuyến.   </w:t>
       </w:r>
     </w:p>
@@ -121,19 +226,35 @@
         <w:pStyle w:val="ListParagraph"/>
         <w:numPr>
           <w:ilvl w:val="0"/>
-          <w:numId w:val="5"/>
+          <w:numId w:val="13"/>
         </w:numPr>
         <w:spacing w:line="360" w:lineRule="auto"/>
+        <w:rPr>
+          <w:rFonts w:cs="Times New Roman"/>
+          <w:szCs w:val="26"/>
+        </w:rPr>
       </w:pPr>
       <w:r>
+        <w:rPr>
+          <w:rFonts w:cs="Times New Roman"/>
+          <w:szCs w:val="26"/>
+        </w:rPr>
         <w:t xml:space="preserve">Đọc sách điện tử online trên mạng cục bộ của trường.   </w:t>
       </w:r>
     </w:p>
     <w:p>
       <w:pPr>
         <w:spacing w:line="360" w:lineRule="auto"/>
+        <w:rPr>
+          <w:rFonts w:cs="Times New Roman"/>
+          <w:szCs w:val="26"/>
+        </w:rPr>
       </w:pPr>
       <w:r>
+        <w:rPr>
+          <w:rFonts w:cs="Times New Roman"/>
+          <w:szCs w:val="26"/>
+        </w:rPr>
         <w:t xml:space="preserve">Đối với Thủ thư </w:t>
       </w:r>
     </w:p>
@@ -142,11 +263,19 @@
         <w:pStyle w:val="ListParagraph"/>
         <w:numPr>
           <w:ilvl w:val="0"/>
-          <w:numId w:val="6"/>
+          <w:numId w:val="12"/>
         </w:numPr>
         <w:spacing w:line="360" w:lineRule="auto"/>
+        <w:rPr>
+          <w:rFonts w:cs="Times New Roman"/>
+          <w:szCs w:val="26"/>
+        </w:rPr>
       </w:pPr>
       <w:r>
+        <w:rPr>
+          <w:rFonts w:cs="Times New Roman"/>
+          <w:szCs w:val="26"/>
+        </w:rPr>
         <w:t xml:space="preserve">Thêm sách mới vào hệ thống.   </w:t>
       </w:r>
     </w:p>
@@ -155,11 +284,19 @@
         <w:pStyle w:val="ListParagraph"/>
         <w:numPr>
           <w:ilvl w:val="0"/>
-          <w:numId w:val="6"/>
+          <w:numId w:val="12"/>
         </w:numPr>
         <w:spacing w:line="360" w:lineRule="auto"/>
+        <w:rPr>
+          <w:rFonts w:cs="Times New Roman"/>
+          <w:szCs w:val="26"/>
+        </w:rPr>
       </w:pPr>
       <w:r>
+        <w:rPr>
+          <w:rFonts w:cs="Times New Roman"/>
+          <w:szCs w:val="26"/>
+        </w:rPr>
         <w:t xml:space="preserve">Quản lý việc mượn và trả sách của độc giả.   </w:t>
       </w:r>
     </w:p>
@@ -168,11 +305,19 @@
         <w:pStyle w:val="ListParagraph"/>
         <w:numPr>
           <w:ilvl w:val="0"/>
-          <w:numId w:val="6"/>
+          <w:numId w:val="12"/>
         </w:numPr>
         <w:spacing w:line="360" w:lineRule="auto"/>
+        <w:rPr>
+          <w:rFonts w:cs="Times New Roman"/>
+          <w:szCs w:val="26"/>
+        </w:rPr>
       </w:pPr>
       <w:r>
+        <w:rPr>
+          <w:rFonts w:cs="Times New Roman"/>
+          <w:szCs w:val="26"/>
+        </w:rPr>
         <w:t xml:space="preserve">Thống kê sách đã cho mượn.   </w:t>
       </w:r>
     </w:p>
@@ -181,11 +326,19 @@
         <w:pStyle w:val="ListParagraph"/>
         <w:numPr>
           <w:ilvl w:val="0"/>
-          <w:numId w:val="6"/>
+          <w:numId w:val="12"/>
         </w:numPr>
         <w:spacing w:line="360" w:lineRule="auto"/>
+        <w:rPr>
+          <w:rFonts w:cs="Times New Roman"/>
+          <w:szCs w:val="26"/>
+        </w:rPr>
       </w:pPr>
       <w:r>
+        <w:rPr>
+          <w:rFonts w:cs="Times New Roman"/>
+          <w:szCs w:val="26"/>
+        </w:rPr>
         <w:t xml:space="preserve">Thống kê số sách còn lại trong kho.   </w:t>
       </w:r>
     </w:p>
@@ -194,11 +347,19 @@
         <w:pStyle w:val="ListParagraph"/>
         <w:numPr>
           <w:ilvl w:val="0"/>
-          <w:numId w:val="6"/>
+          <w:numId w:val="12"/>
         </w:numPr>
         <w:spacing w:line="360" w:lineRule="auto"/>
+        <w:rPr>
+          <w:rFonts w:cs="Times New Roman"/>
+          <w:szCs w:val="26"/>
+        </w:rPr>
       </w:pPr>
       <w:r>
+        <w:rPr>
+          <w:rFonts w:cs="Times New Roman"/>
+          <w:szCs w:val="26"/>
+        </w:rPr>
         <w:t xml:space="preserve">Thống kê số lần truy cập của sách điện tử.   </w:t>
       </w:r>
     </w:p>
@@ -207,11 +368,19 @@
         <w:pStyle w:val="ListParagraph"/>
         <w:numPr>
           <w:ilvl w:val="0"/>
-          <w:numId w:val="6"/>
+          <w:numId w:val="12"/>
         </w:numPr>
         <w:spacing w:line="360" w:lineRule="auto"/>
+        <w:rPr>
+          <w:rFonts w:cs="Times New Roman"/>
+          <w:szCs w:val="26"/>
+        </w:rPr>
       </w:pPr>
       <w:r>
+        <w:rPr>
+          <w:rFonts w:cs="Times New Roman"/>
+          <w:szCs w:val="26"/>
+        </w:rPr>
         <w:t xml:space="preserve">Đánh giá sách được yêu thích nhất (dựa trên thống kê). </w:t>
       </w:r>
     </w:p>
@@ -223,14 +392,24 @@
           <w:numId w:val="1"/>
         </w:numPr>
         <w:spacing w:line="360" w:lineRule="auto"/>
+        <w:rPr>
+          <w:rFonts w:cs="Times New Roman"/>
+          <w:szCs w:val="26"/>
+        </w:rPr>
       </w:pPr>
       <w:r>
+        <w:rPr>
+          <w:rFonts w:cs="Times New Roman"/>
+          <w:szCs w:val="26"/>
+        </w:rPr>
         <w:lastRenderedPageBreak/>
         <w:t>Mô hình hóa yêu cầu chức năng, sử dụng sơ đồ use case.</w:t>
       </w:r>
       <w:r>
         <w:rPr>
+          <w:rFonts w:cs="Times New Roman"/>
           <w:noProof/>
+          <w:szCs w:val="26"/>
           <w:lang w:eastAsia="vi-VN"/>
         </w:rPr>
         <w:drawing>
@@ -291,8 +470,16 @@
           <w:numId w:val="1"/>
         </w:numPr>
         <w:spacing w:line="360" w:lineRule="auto"/>
+        <w:rPr>
+          <w:rFonts w:cs="Times New Roman"/>
+          <w:szCs w:val="26"/>
+        </w:rPr>
       </w:pPr>
       <w:r>
+        <w:rPr>
+          <w:rFonts w:cs="Times New Roman"/>
+          <w:szCs w:val="26"/>
+        </w:rPr>
         <w:t>Yêu cầu phi chức năng</w:t>
       </w:r>
     </w:p>
@@ -301,11 +488,19 @@
         <w:pStyle w:val="ListParagraph"/>
         <w:numPr>
           <w:ilvl w:val="0"/>
-          <w:numId w:val="8"/>
+          <w:numId w:val="14"/>
         </w:numPr>
         <w:spacing w:line="360" w:lineRule="auto"/>
+        <w:rPr>
+          <w:rFonts w:cs="Times New Roman"/>
+          <w:szCs w:val="26"/>
+        </w:rPr>
       </w:pPr>
       <w:r>
+        <w:rPr>
+          <w:rFonts w:cs="Times New Roman"/>
+          <w:szCs w:val="26"/>
+        </w:rPr>
         <w:t xml:space="preserve">Tính khả dụng: Hệ thống phải có giao diện thân thiện, dễ sử dụng.   </w:t>
       </w:r>
     </w:p>
@@ -314,11 +509,19 @@
         <w:pStyle w:val="ListParagraph"/>
         <w:numPr>
           <w:ilvl w:val="0"/>
-          <w:numId w:val="8"/>
+          <w:numId w:val="14"/>
         </w:numPr>
         <w:spacing w:line="360" w:lineRule="auto"/>
+        <w:rPr>
+          <w:rFonts w:cs="Times New Roman"/>
+          <w:szCs w:val="26"/>
+        </w:rPr>
       </w:pPr>
       <w:r>
+        <w:rPr>
+          <w:rFonts w:cs="Times New Roman"/>
+          <w:szCs w:val="26"/>
+        </w:rPr>
         <w:t xml:space="preserve">Tính ổn định: Chương trình phải chạy ổn định.   </w:t>
       </w:r>
     </w:p>
@@ -327,11 +530,19 @@
         <w:pStyle w:val="ListParagraph"/>
         <w:numPr>
           <w:ilvl w:val="0"/>
-          <w:numId w:val="8"/>
+          <w:numId w:val="14"/>
         </w:numPr>
         <w:spacing w:line="360" w:lineRule="auto"/>
+        <w:rPr>
+          <w:rFonts w:cs="Times New Roman"/>
+          <w:szCs w:val="26"/>
+        </w:rPr>
       </w:pPr>
       <w:r>
+        <w:rPr>
+          <w:rFonts w:cs="Times New Roman"/>
+          <w:szCs w:val="26"/>
+        </w:rPr>
         <w:t xml:space="preserve">Môi trường hoạt động: Hệ thống phải hoạt động trên mạng cục bộ của trường.   </w:t>
       </w:r>
     </w:p>
@@ -343,8 +554,16 @@
           <w:numId w:val="1"/>
         </w:numPr>
         <w:spacing w:line="360" w:lineRule="auto"/>
+        <w:rPr>
+          <w:rFonts w:cs="Times New Roman"/>
+          <w:szCs w:val="26"/>
+        </w:rPr>
       </w:pPr>
       <w:r>
+        <w:rPr>
+          <w:rFonts w:cs="Times New Roman"/>
+          <w:szCs w:val="26"/>
+        </w:rPr>
         <w:t>Quy tắc nghiệp vụ</w:t>
       </w:r>
     </w:p>
@@ -353,11 +572,19 @@
         <w:pStyle w:val="ListParagraph"/>
         <w:numPr>
           <w:ilvl w:val="0"/>
-          <w:numId w:val="9"/>
+          <w:numId w:val="15"/>
         </w:numPr>
         <w:spacing w:line="360" w:lineRule="auto"/>
+        <w:rPr>
+          <w:rFonts w:cs="Times New Roman"/>
+          <w:szCs w:val="26"/>
+        </w:rPr>
       </w:pPr>
       <w:r>
+        <w:rPr>
+          <w:rFonts w:cs="Times New Roman"/>
+          <w:szCs w:val="26"/>
+        </w:rPr>
         <w:t xml:space="preserve">Sách trong thư viện được chia làm hai loại: sách in và sách điện tử.   </w:t>
       </w:r>
     </w:p>
@@ -366,11 +593,19 @@
         <w:pStyle w:val="ListParagraph"/>
         <w:numPr>
           <w:ilvl w:val="0"/>
-          <w:numId w:val="9"/>
+          <w:numId w:val="15"/>
         </w:numPr>
         <w:spacing w:line="360" w:lineRule="auto"/>
+        <w:rPr>
+          <w:rFonts w:cs="Times New Roman"/>
+          <w:szCs w:val="26"/>
+        </w:rPr>
       </w:pPr>
       <w:r>
+        <w:rPr>
+          <w:rFonts w:cs="Times New Roman"/>
+          <w:szCs w:val="26"/>
+        </w:rPr>
         <w:t xml:space="preserve">Đối với sách điện tử, tên tập tin lưu trữ chính là Mã sách.   </w:t>
       </w:r>
     </w:p>
@@ -379,11 +614,19 @@
         <w:pStyle w:val="ListParagraph"/>
         <w:numPr>
           <w:ilvl w:val="0"/>
-          <w:numId w:val="9"/>
+          <w:numId w:val="15"/>
         </w:numPr>
         <w:spacing w:line="360" w:lineRule="auto"/>
+        <w:rPr>
+          <w:rFonts w:cs="Times New Roman"/>
+          <w:szCs w:val="26"/>
+        </w:rPr>
       </w:pPr>
       <w:r>
+        <w:rPr>
+          <w:rFonts w:cs="Times New Roman"/>
+          <w:szCs w:val="26"/>
+        </w:rPr>
         <w:t xml:space="preserve">Độc giả phải đăng ký tài khoản để mượn hoặc đọc sách.   </w:t>
       </w:r>
     </w:p>
@@ -392,11 +635,19 @@
         <w:pStyle w:val="ListParagraph"/>
         <w:numPr>
           <w:ilvl w:val="0"/>
-          <w:numId w:val="9"/>
+          <w:numId w:val="15"/>
         </w:numPr>
         <w:spacing w:line="360" w:lineRule="auto"/>
+        <w:rPr>
+          <w:rFonts w:cs="Times New Roman"/>
+          <w:szCs w:val="26"/>
+        </w:rPr>
       </w:pPr>
       <w:r>
+        <w:rPr>
+          <w:rFonts w:cs="Times New Roman"/>
+          <w:szCs w:val="26"/>
+        </w:rPr>
         <w:t xml:space="preserve">Mã tài khoản của độc giả chính là Mã giảng viên hoặc Mã sinh viên.   </w:t>
       </w:r>
     </w:p>
@@ -405,11 +656,19 @@
         <w:pStyle w:val="ListParagraph"/>
         <w:numPr>
           <w:ilvl w:val="0"/>
-          <w:numId w:val="9"/>
+          <w:numId w:val="15"/>
         </w:numPr>
         <w:spacing w:line="360" w:lineRule="auto"/>
+        <w:rPr>
+          <w:rFonts w:cs="Times New Roman"/>
+          <w:szCs w:val="26"/>
+        </w:rPr>
       </w:pPr>
       <w:r>
+        <w:rPr>
+          <w:rFonts w:cs="Times New Roman"/>
+          <w:szCs w:val="26"/>
+        </w:rPr>
         <w:t>Quy định phạt khi trả sách trễ hạn:</w:t>
       </w:r>
     </w:p>
@@ -421,8 +680,16 @@
           <w:numId w:val="9"/>
         </w:numPr>
         <w:spacing w:line="360" w:lineRule="auto"/>
+        <w:rPr>
+          <w:rFonts w:cs="Times New Roman"/>
+          <w:szCs w:val="26"/>
+        </w:rPr>
       </w:pPr>
       <w:r>
+        <w:rPr>
+          <w:rFonts w:cs="Times New Roman"/>
+          <w:szCs w:val="26"/>
+        </w:rPr>
         <w:t xml:space="preserve">Trễ hạn dưới 7 ngày: phạt 5% đơn giá sách.   </w:t>
       </w:r>
     </w:p>
@@ -434,8 +701,16 @@
           <w:numId w:val="9"/>
         </w:numPr>
         <w:spacing w:line="360" w:lineRule="auto"/>
+        <w:rPr>
+          <w:rFonts w:cs="Times New Roman"/>
+          <w:szCs w:val="26"/>
+        </w:rPr>
       </w:pPr>
       <w:r>
+        <w:rPr>
+          <w:rFonts w:cs="Times New Roman"/>
+          <w:szCs w:val="26"/>
+        </w:rPr>
         <w:lastRenderedPageBreak/>
         <w:t xml:space="preserve">Trễ hạn từ 7 đến 15 ngày: phạt 10% giá sách.   </w:t>
       </w:r>
@@ -448,8 +723,16 @@
           <w:numId w:val="9"/>
         </w:numPr>
         <w:spacing w:line="360" w:lineRule="auto"/>
+        <w:rPr>
+          <w:rFonts w:cs="Times New Roman"/>
+          <w:szCs w:val="26"/>
+        </w:rPr>
       </w:pPr>
       <w:r>
+        <w:rPr>
+          <w:rFonts w:cs="Times New Roman"/>
+          <w:szCs w:val="26"/>
+        </w:rPr>
         <w:t xml:space="preserve">Trễ hạn trên 15 ngày: phạt 20% giá sách.   </w:t>
       </w:r>
     </w:p>
@@ -461,16 +744,32 @@
           <w:numId w:val="1"/>
         </w:numPr>
         <w:spacing w:line="360" w:lineRule="auto"/>
+        <w:rPr>
+          <w:rFonts w:cs="Times New Roman"/>
+          <w:szCs w:val="26"/>
+        </w:rPr>
       </w:pPr>
       <w:r>
+        <w:rPr>
+          <w:rFonts w:cs="Times New Roman"/>
+          <w:szCs w:val="26"/>
+        </w:rPr>
         <w:t>Quy trình nghiệp vụ</w:t>
       </w:r>
     </w:p>
     <w:p>
       <w:pPr>
         <w:spacing w:line="360" w:lineRule="auto"/>
+        <w:rPr>
+          <w:rFonts w:cs="Times New Roman"/>
+          <w:szCs w:val="26"/>
+        </w:rPr>
       </w:pPr>
       <w:r>
+        <w:rPr>
+          <w:rFonts w:cs="Times New Roman"/>
+          <w:szCs w:val="26"/>
+        </w:rPr>
         <w:t>Quy trình Mượn sách in</w:t>
       </w:r>
     </w:p>
@@ -482,8 +781,16 @@
           <w:numId w:val="10"/>
         </w:numPr>
         <w:spacing w:line="360" w:lineRule="auto"/>
+        <w:rPr>
+          <w:rFonts w:cs="Times New Roman"/>
+          <w:szCs w:val="26"/>
+        </w:rPr>
       </w:pPr>
       <w:r>
+        <w:rPr>
+          <w:rFonts w:cs="Times New Roman"/>
+          <w:szCs w:val="26"/>
+        </w:rPr>
         <w:t xml:space="preserve">Đăng nhập: Độc giả đăng nhập vào hệ thống.   </w:t>
       </w:r>
     </w:p>
@@ -495,8 +802,16 @@
           <w:numId w:val="10"/>
         </w:numPr>
         <w:spacing w:line="360" w:lineRule="auto"/>
+        <w:rPr>
+          <w:rFonts w:cs="Times New Roman"/>
+          <w:szCs w:val="26"/>
+        </w:rPr>
       </w:pPr>
       <w:r>
+        <w:rPr>
+          <w:rFonts w:cs="Times New Roman"/>
+          <w:szCs w:val="26"/>
+        </w:rPr>
         <w:t xml:space="preserve">Tìm kiếm: Độc giả tìm kiếm cuốn sách in mình cần.   </w:t>
       </w:r>
     </w:p>
@@ -509,20 +824,30 @@
         </w:numPr>
         <w:spacing w:line="360" w:lineRule="auto"/>
         <w:ind w:left="426" w:hanging="69"/>
+        <w:rPr>
+          <w:rFonts w:cs="Times New Roman"/>
+          <w:szCs w:val="26"/>
+        </w:rPr>
       </w:pPr>
       <w:r>
-        <w:t>Đăng ký: Độc giả thực hiện chức năng đăng ký mượn sách, điền</w:t>
+        <w:rPr>
+          <w:rFonts w:cs="Times New Roman"/>
+          <w:szCs w:val="26"/>
+        </w:rPr>
+        <w:t xml:space="preserve">Đăng ký: Độc giả thực hiện chức năng đăng ký mượn sách, điền các </w:t>
       </w:r>
       <w:r>
-        <w:t xml:space="preserve"> </w:t>
-      </w:r>
-      <w:r>
-        <w:t xml:space="preserve">các </w:t>
-      </w:r>
-      <w:r>
+        <w:rPr>
+          <w:rFonts w:cs="Times New Roman"/>
+          <w:szCs w:val="26"/>
+        </w:rPr>
         <w:t xml:space="preserve">thông </w:t>
       </w:r>
       <w:r>
+        <w:rPr>
+          <w:rFonts w:cs="Times New Roman"/>
+          <w:szCs w:val="26"/>
+        </w:rPr>
         <w:t xml:space="preserve">tin cần thiết (Mã sách, tên sách, ...).   </w:t>
       </w:r>
     </w:p>
@@ -534,8 +859,16 @@
           <w:numId w:val="10"/>
         </w:numPr>
         <w:spacing w:line="360" w:lineRule="auto"/>
+        <w:rPr>
+          <w:rFonts w:cs="Times New Roman"/>
+          <w:szCs w:val="26"/>
+        </w:rPr>
       </w:pPr>
       <w:r>
+        <w:rPr>
+          <w:rFonts w:cs="Times New Roman"/>
+          <w:szCs w:val="26"/>
+        </w:rPr>
         <w:t xml:space="preserve">Xác nhận: Hệ thống xác nhận đăng ký thành công.   </w:t>
       </w:r>
     </w:p>
@@ -547,16 +880,32 @@
           <w:numId w:val="10"/>
         </w:numPr>
         <w:spacing w:line="360" w:lineRule="auto"/>
+        <w:rPr>
+          <w:rFonts w:cs="Times New Roman"/>
+          <w:szCs w:val="26"/>
+        </w:rPr>
       </w:pPr>
       <w:r>
+        <w:rPr>
+          <w:rFonts w:cs="Times New Roman"/>
+          <w:szCs w:val="26"/>
+        </w:rPr>
         <w:t xml:space="preserve">Nhận sách: Độc giả đến gặp thủ thư để nhận sách đã đăng ký.   </w:t>
       </w:r>
     </w:p>
     <w:p>
       <w:pPr>
         <w:spacing w:line="360" w:lineRule="auto"/>
+        <w:rPr>
+          <w:rFonts w:cs="Times New Roman"/>
+          <w:szCs w:val="26"/>
+        </w:rPr>
       </w:pPr>
       <w:r>
+        <w:rPr>
+          <w:rFonts w:cs="Times New Roman"/>
+          <w:szCs w:val="26"/>
+        </w:rPr>
         <w:t>Quy trình Đọc sách điện tử</w:t>
       </w:r>
     </w:p>
@@ -568,8 +917,16 @@
           <w:numId w:val="11"/>
         </w:numPr>
         <w:spacing w:line="360" w:lineRule="auto"/>
+        <w:rPr>
+          <w:rFonts w:cs="Times New Roman"/>
+          <w:szCs w:val="26"/>
+        </w:rPr>
       </w:pPr>
       <w:r>
+        <w:rPr>
+          <w:rFonts w:cs="Times New Roman"/>
+          <w:szCs w:val="26"/>
+        </w:rPr>
         <w:t xml:space="preserve">Đăng nhập: Độc giả đăng nhập vào hệ thống.   </w:t>
       </w:r>
     </w:p>
@@ -581,8 +938,16 @@
           <w:numId w:val="11"/>
         </w:numPr>
         <w:spacing w:line="360" w:lineRule="auto"/>
+        <w:rPr>
+          <w:rFonts w:cs="Times New Roman"/>
+          <w:szCs w:val="26"/>
+        </w:rPr>
       </w:pPr>
       <w:r>
+        <w:rPr>
+          <w:rFonts w:cs="Times New Roman"/>
+          <w:szCs w:val="26"/>
+        </w:rPr>
         <w:t xml:space="preserve">Tìm kiếm: Độc giả tìm kiếm cuốn sách điện tử mình cần.   </w:t>
       </w:r>
     </w:p>
@@ -594,24 +959,48 @@
           <w:numId w:val="11"/>
         </w:numPr>
         <w:spacing w:line="360" w:lineRule="auto"/>
+        <w:rPr>
+          <w:rFonts w:cs="Times New Roman"/>
+          <w:szCs w:val="26"/>
+        </w:rPr>
       </w:pPr>
       <w:r>
+        <w:rPr>
+          <w:rFonts w:cs="Times New Roman"/>
+          <w:szCs w:val="26"/>
+        </w:rPr>
         <w:t>Đọc sách: Độc giả đọc sách trực tuyến trên mạng cục bộ của trường</w:t>
       </w:r>
     </w:p>
     <w:p>
       <w:pPr>
         <w:spacing w:line="360" w:lineRule="auto"/>
+        <w:rPr>
+          <w:rFonts w:cs="Times New Roman"/>
+          <w:szCs w:val="26"/>
+        </w:rPr>
       </w:pPr>
       <w:r>
+        <w:rPr>
+          <w:rFonts w:cs="Times New Roman"/>
+          <w:szCs w:val="26"/>
+        </w:rPr>
         <w:t>Bài 2. Viết đặc tả use case – mô hình hóa bằng Activity</w:t>
       </w:r>
     </w:p>
     <w:p>
       <w:pPr>
         <w:spacing w:line="360" w:lineRule="auto"/>
+        <w:rPr>
+          <w:rFonts w:cs="Times New Roman"/>
+          <w:szCs w:val="26"/>
+        </w:rPr>
       </w:pPr>
       <w:r>
+        <w:rPr>
+          <w:rFonts w:cs="Times New Roman"/>
+          <w:szCs w:val="26"/>
+        </w:rPr>
         <w:t>Đặc tả đăng nhập:</w:t>
       </w:r>
     </w:p>
@@ -623,8 +1012,8 @@
         <w:tblLook w:val="06A0" w:firstRow="1" w:lastRow="0" w:firstColumn="1" w:lastColumn="0" w:noHBand="1" w:noVBand="1"/>
       </w:tblPr>
       <w:tblGrid>
-        <w:gridCol w:w="4350"/>
-        <w:gridCol w:w="4354"/>
+        <w:gridCol w:w="4343"/>
+        <w:gridCol w:w="4361"/>
       </w:tblGrid>
       <w:tr>
         <w:tc>
@@ -635,8 +1024,16 @@
             <w:pPr>
               <w:spacing w:line="360" w:lineRule="auto"/>
               <w:ind w:left="0"/>
-            </w:pPr>
-            <w:r>
+              <w:rPr>
+                <w:rFonts w:cs="Times New Roman"/>
+                <w:szCs w:val="26"/>
+              </w:rPr>
+            </w:pPr>
+            <w:r>
+              <w:rPr>
+                <w:rFonts w:cs="Times New Roman"/>
+                <w:szCs w:val="26"/>
+              </w:rPr>
               <w:t>Thành phần</w:t>
             </w:r>
           </w:p>
@@ -649,8 +1046,16 @@
             <w:pPr>
               <w:spacing w:line="360" w:lineRule="auto"/>
               <w:ind w:left="0"/>
-            </w:pPr>
-            <w:r>
+              <w:rPr>
+                <w:rFonts w:cs="Times New Roman"/>
+                <w:szCs w:val="26"/>
+              </w:rPr>
+            </w:pPr>
+            <w:r>
+              <w:rPr>
+                <w:rFonts w:cs="Times New Roman"/>
+                <w:szCs w:val="26"/>
+              </w:rPr>
               <w:t>Mô tả chi tiết</w:t>
             </w:r>
           </w:p>
@@ -665,8 +1070,16 @@
             <w:pPr>
               <w:spacing w:line="360" w:lineRule="auto"/>
               <w:ind w:left="0"/>
-            </w:pPr>
-            <w:r>
+              <w:rPr>
+                <w:rFonts w:cs="Times New Roman"/>
+                <w:szCs w:val="26"/>
+              </w:rPr>
+            </w:pPr>
+            <w:r>
+              <w:rPr>
+                <w:rFonts w:cs="Times New Roman"/>
+                <w:szCs w:val="26"/>
+              </w:rPr>
               <w:t>Tên Use Case</w:t>
             </w:r>
           </w:p>
@@ -679,8 +1092,16 @@
             <w:pPr>
               <w:spacing w:line="360" w:lineRule="auto"/>
               <w:ind w:left="0"/>
-            </w:pPr>
-            <w:r>
+              <w:rPr>
+                <w:rFonts w:cs="Times New Roman"/>
+                <w:szCs w:val="26"/>
+              </w:rPr>
+            </w:pPr>
+            <w:r>
+              <w:rPr>
+                <w:rFonts w:cs="Times New Roman"/>
+                <w:szCs w:val="26"/>
+              </w:rPr>
               <w:t>Đăng nhập hệ thống</w:t>
             </w:r>
           </w:p>
@@ -695,8 +1116,16 @@
             <w:pPr>
               <w:spacing w:line="360" w:lineRule="auto"/>
               <w:ind w:left="0"/>
-            </w:pPr>
-            <w:r>
+              <w:rPr>
+                <w:rFonts w:cs="Times New Roman"/>
+                <w:szCs w:val="26"/>
+              </w:rPr>
+            </w:pPr>
+            <w:r>
+              <w:rPr>
+                <w:rFonts w:cs="Times New Roman"/>
+                <w:szCs w:val="26"/>
+              </w:rPr>
               <w:t>Mã số (ID)</w:t>
             </w:r>
           </w:p>
@@ -709,9 +1138,26 @@
             <w:pPr>
               <w:spacing w:line="360" w:lineRule="auto"/>
               <w:ind w:left="0"/>
-            </w:pPr>
-            <w:r>
-              <w:t>UC-02</w:t>
+              <w:rPr>
+                <w:rFonts w:cs="Times New Roman"/>
+                <w:szCs w:val="26"/>
+                <w:lang w:val="en-US"/>
+              </w:rPr>
+            </w:pPr>
+            <w:r>
+              <w:rPr>
+                <w:rFonts w:cs="Times New Roman"/>
+                <w:szCs w:val="26"/>
+              </w:rPr>
+              <w:t>UC-</w:t>
+            </w:r>
+            <w:r>
+              <w:rPr>
+                <w:rFonts w:cs="Times New Roman"/>
+                <w:szCs w:val="26"/>
+                <w:lang w:val="en-US"/>
+              </w:rPr>
+              <w:t>DANG-NHAP</w:t>
             </w:r>
           </w:p>
         </w:tc>
@@ -725,8 +1171,16 @@
             <w:pPr>
               <w:spacing w:line="360" w:lineRule="auto"/>
               <w:ind w:left="0"/>
-            </w:pPr>
-            <w:r>
+              <w:rPr>
+                <w:rFonts w:cs="Times New Roman"/>
+                <w:szCs w:val="26"/>
+              </w:rPr>
+            </w:pPr>
+            <w:r>
+              <w:rPr>
+                <w:rFonts w:cs="Times New Roman"/>
+                <w:szCs w:val="26"/>
+              </w:rPr>
               <w:t>Tác nhân</w:t>
             </w:r>
           </w:p>
@@ -739,9 +1193,17 @@
             <w:pPr>
               <w:spacing w:line="360" w:lineRule="auto"/>
               <w:ind w:left="0"/>
-            </w:pPr>
-            <w:r>
-              <w:t>Độc giả</w:t>
+              <w:rPr>
+                <w:rFonts w:cs="Times New Roman"/>
+                <w:szCs w:val="26"/>
+              </w:rPr>
+            </w:pPr>
+            <w:r>
+              <w:rPr>
+                <w:rFonts w:cs="Times New Roman"/>
+                <w:szCs w:val="26"/>
+              </w:rPr>
+              <w:t>Sinh viên, Giảng viên, Quản trị viên</w:t>
             </w:r>
           </w:p>
         </w:tc>
@@ -755,8 +1217,16 @@
             <w:pPr>
               <w:spacing w:line="360" w:lineRule="auto"/>
               <w:ind w:left="0"/>
-            </w:pPr>
-            <w:r>
+              <w:rPr>
+                <w:rFonts w:cs="Times New Roman"/>
+                <w:szCs w:val="26"/>
+              </w:rPr>
+            </w:pPr>
+            <w:r>
+              <w:rPr>
+                <w:rFonts w:cs="Times New Roman"/>
+                <w:szCs w:val="26"/>
+              </w:rPr>
               <w:t>Mô tả</w:t>
             </w:r>
           </w:p>
@@ -769,9 +1239,17 @@
             <w:pPr>
               <w:spacing w:line="360" w:lineRule="auto"/>
               <w:ind w:left="0"/>
-            </w:pPr>
-            <w:r>
-              <w:t>Use case này cho phép Độc giả xác thực và truy cập vào các chức năng cá nhân của hệ thống thư viện.</w:t>
+              <w:rPr>
+                <w:rFonts w:cs="Times New Roman"/>
+                <w:szCs w:val="26"/>
+              </w:rPr>
+            </w:pPr>
+            <w:r>
+              <w:rPr>
+                <w:rFonts w:cs="Times New Roman"/>
+                <w:szCs w:val="26"/>
+              </w:rPr>
+              <w:t>Use case này cho phép người dùng (Sinh viên, Giảng viên, Nhân viên) xác thực danh tính để truy cập vào các chức năng tương ứng với vai trò của họ trong hệ thống đăng ký học phần.</w:t>
             </w:r>
           </w:p>
         </w:tc>
@@ -785,8 +1263,17 @@
             <w:pPr>
               <w:spacing w:line="360" w:lineRule="auto"/>
               <w:ind w:left="0"/>
-            </w:pPr>
-            <w:r>
+              <w:rPr>
+                <w:rFonts w:cs="Times New Roman"/>
+                <w:szCs w:val="26"/>
+              </w:rPr>
+            </w:pPr>
+            <w:r>
+              <w:rPr>
+                <w:rFonts w:cs="Times New Roman"/>
+                <w:szCs w:val="26"/>
+              </w:rPr>
+              <w:lastRenderedPageBreak/>
               <w:t>Điều kiện tiên quyết</w:t>
             </w:r>
           </w:p>
@@ -799,16 +1286,34 @@
             <w:pPr>
               <w:spacing w:line="360" w:lineRule="auto"/>
               <w:ind w:left="0"/>
-            </w:pPr>
-            <w:r>
-              <w:t>1. Độc giả đã có tài khoản trong hệ thống.</w:t>
-            </w:r>
-            <w:r>
-              <w:br/>
-            </w:r>
-            <w:r>
-              <w:lastRenderedPageBreak/>
-              <w:t>2. Hệ thống đang hoạt động và sẵn sàng cho việc đăng nhập.</w:t>
+              <w:rPr>
+                <w:rFonts w:cs="Times New Roman"/>
+                <w:szCs w:val="26"/>
+              </w:rPr>
+            </w:pPr>
+            <w:r>
+              <w:rPr>
+                <w:rFonts w:cs="Times New Roman"/>
+                <w:szCs w:val="26"/>
+              </w:rPr>
+              <w:t>1. Người dùng đã được cấp một tài khoản hợp lệ (thường là mã số sinh viên/nhân viên).</w:t>
+            </w:r>
+          </w:p>
+          <w:p>
+            <w:pPr>
+              <w:spacing w:line="360" w:lineRule="auto"/>
+              <w:ind w:left="0"/>
+              <w:rPr>
+                <w:rFonts w:cs="Times New Roman"/>
+                <w:szCs w:val="26"/>
+              </w:rPr>
+            </w:pPr>
+            <w:r>
+              <w:rPr>
+                <w:rFonts w:cs="Times New Roman"/>
+                <w:szCs w:val="26"/>
+              </w:rPr>
+              <w:t>2. Hệ thống đang hoạt động.</w:t>
             </w:r>
           </w:p>
         </w:tc>
@@ -822,9 +1327,16 @@
             <w:pPr>
               <w:spacing w:line="360" w:lineRule="auto"/>
               <w:ind w:left="0"/>
-            </w:pPr>
-            <w:r>
-              <w:lastRenderedPageBreak/>
+              <w:rPr>
+                <w:rFonts w:cs="Times New Roman"/>
+                <w:szCs w:val="26"/>
+              </w:rPr>
+            </w:pPr>
+            <w:r>
+              <w:rPr>
+                <w:rFonts w:cs="Times New Roman"/>
+                <w:szCs w:val="26"/>
+              </w:rPr>
               <w:t>Điều kiện sau</w:t>
             </w:r>
           </w:p>
@@ -837,18 +1349,34 @@
             <w:pPr>
               <w:spacing w:line="360" w:lineRule="auto"/>
               <w:ind w:left="0"/>
-            </w:pPr>
-            <w:r>
-              <w:t>Thành công: Độc giả được xác thực thành công và được chuyển hướng đến trang chính dành cho người dùng đã đăng nhập</w:t>
-            </w:r>
-          </w:p>
-          <w:p>
-            <w:pPr>
-              <w:spacing w:line="360" w:lineRule="auto"/>
-              <w:ind w:left="0"/>
-            </w:pPr>
-            <w:r>
-              <w:t>Thất bại: Độc giả vẫn ở lại trang đăng nhập và nhận được thông báo lỗi tương ứng.</w:t>
+              <w:rPr>
+                <w:rFonts w:cs="Times New Roman"/>
+                <w:szCs w:val="26"/>
+              </w:rPr>
+            </w:pPr>
+            <w:r>
+              <w:rPr>
+                <w:rFonts w:cs="Times New Roman"/>
+                <w:szCs w:val="26"/>
+              </w:rPr>
+              <w:t>Thành công: Người dùng được xác thực thành công và được chuyển hướng đến trang chức năng chính tương ứng với vai trò của họ.</w:t>
+            </w:r>
+          </w:p>
+          <w:p>
+            <w:pPr>
+              <w:spacing w:line="360" w:lineRule="auto"/>
+              <w:ind w:left="0"/>
+              <w:rPr>
+                <w:rFonts w:cs="Times New Roman"/>
+                <w:szCs w:val="26"/>
+              </w:rPr>
+            </w:pPr>
+            <w:r>
+              <w:rPr>
+                <w:rFonts w:cs="Times New Roman"/>
+                <w:szCs w:val="26"/>
+              </w:rPr>
+              <w:t>Thất bại: Người dùng vẫn ở lại trang đăng nhập và nhận được thông báo lỗi.</w:t>
             </w:r>
           </w:p>
         </w:tc>
@@ -862,8 +1390,16 @@
             <w:pPr>
               <w:spacing w:line="360" w:lineRule="auto"/>
               <w:ind w:left="0"/>
-            </w:pPr>
-            <w:r>
+              <w:rPr>
+                <w:rFonts w:cs="Times New Roman"/>
+                <w:szCs w:val="26"/>
+              </w:rPr>
+            </w:pPr>
+            <w:r>
+              <w:rPr>
+                <w:rFonts w:cs="Times New Roman"/>
+                <w:szCs w:val="26"/>
+              </w:rPr>
               <w:t>Luồng sự kiện chính</w:t>
             </w:r>
           </w:p>
@@ -876,45 +1412,85 @@
             <w:pPr>
               <w:spacing w:line="360" w:lineRule="auto"/>
               <w:ind w:left="0"/>
-            </w:pPr>
-            <w:r>
-              <w:t>1. Độc giả chọn chức năng Đăng nhập.</w:t>
-            </w:r>
-          </w:p>
-          <w:p>
-            <w:pPr>
-              <w:spacing w:line="360" w:lineRule="auto"/>
-              <w:ind w:left="0"/>
-            </w:pPr>
-            <w:r>
-              <w:t>2. Hệ thống hiển thị giao diện đăng nhập, bao gồm các ô nhập "Mã tài khoản" và "Mật khẩu".</w:t>
-            </w:r>
-          </w:p>
-          <w:p>
-            <w:pPr>
-              <w:spacing w:line="360" w:lineRule="auto"/>
-              <w:ind w:left="0"/>
-            </w:pPr>
-            <w:r>
-              <w:t>3. Độc giả nhập Mã tài khoản (là Mã giảng viên hoặc Mã sinh viên) và Mật khẩu, sau đó nhấn nút "Đăng nhập".</w:t>
-            </w:r>
-          </w:p>
-          <w:p>
-            <w:pPr>
-              <w:spacing w:line="360" w:lineRule="auto"/>
-              <w:ind w:left="0"/>
-            </w:pPr>
-            <w:r>
-              <w:t>4. Hệ thống kiểm tra và xác thực thông tin Độc giả cung cấp với dữ liệu trong cơ sở dữ liệu.</w:t>
-            </w:r>
-          </w:p>
-          <w:p>
-            <w:pPr>
-              <w:spacing w:line="360" w:lineRule="auto"/>
-              <w:ind w:left="0"/>
-            </w:pPr>
-            <w:r>
-              <w:t>5. Hệ thống xác nhận thông tin hợp lệ, ghi nhận phiên đăng nhập và chuyển hướng Độc giả đến trang chủ cá nhân.</w:t>
+              <w:rPr>
+                <w:rFonts w:cs="Times New Roman"/>
+                <w:szCs w:val="26"/>
+              </w:rPr>
+            </w:pPr>
+            <w:r>
+              <w:rPr>
+                <w:rFonts w:cs="Times New Roman"/>
+                <w:szCs w:val="26"/>
+              </w:rPr>
+              <w:t>1. Người dùng truy cập vào trang đăng nhập của hệ thống</w:t>
+            </w:r>
+          </w:p>
+          <w:p>
+            <w:pPr>
+              <w:spacing w:line="360" w:lineRule="auto"/>
+              <w:ind w:left="0"/>
+              <w:rPr>
+                <w:rFonts w:cs="Times New Roman"/>
+                <w:szCs w:val="26"/>
+              </w:rPr>
+            </w:pPr>
+            <w:r>
+              <w:rPr>
+                <w:rFonts w:cs="Times New Roman"/>
+                <w:szCs w:val="26"/>
+              </w:rPr>
+              <w:t>2. Hệ thống hiển thị giao diện đăng nhập, yêu cầu nhập "Tên đăng nhập" (Mã số sinh viên/nhân viên) và "Mật khẩu".</w:t>
+            </w:r>
+          </w:p>
+          <w:p>
+            <w:pPr>
+              <w:spacing w:line="360" w:lineRule="auto"/>
+              <w:ind w:left="0"/>
+              <w:rPr>
+                <w:rFonts w:cs="Times New Roman"/>
+                <w:szCs w:val="26"/>
+              </w:rPr>
+            </w:pPr>
+            <w:r>
+              <w:rPr>
+                <w:rFonts w:cs="Times New Roman"/>
+                <w:szCs w:val="26"/>
+              </w:rPr>
+              <w:t>3. Người dùng nhập Tên đăng nhập và Mật khẩu, sau đó nhấn nút "Đăng nhập".</w:t>
+            </w:r>
+          </w:p>
+          <w:p>
+            <w:pPr>
+              <w:spacing w:line="360" w:lineRule="auto"/>
+              <w:ind w:left="0"/>
+              <w:rPr>
+                <w:rFonts w:cs="Times New Roman"/>
+                <w:szCs w:val="26"/>
+              </w:rPr>
+            </w:pPr>
+            <w:r>
+              <w:rPr>
+                <w:rFonts w:cs="Times New Roman"/>
+                <w:szCs w:val="26"/>
+              </w:rPr>
+              <w:t>4. Hệ thống kiểm tra thông tin đăng nhập với cơ sở dữ liệu người dùng.</w:t>
+            </w:r>
+          </w:p>
+          <w:p>
+            <w:pPr>
+              <w:spacing w:line="360" w:lineRule="auto"/>
+              <w:ind w:left="0"/>
+              <w:rPr>
+                <w:rFonts w:cs="Times New Roman"/>
+                <w:szCs w:val="26"/>
+              </w:rPr>
+            </w:pPr>
+            <w:r>
+              <w:rPr>
+                <w:rFonts w:cs="Times New Roman"/>
+                <w:szCs w:val="26"/>
+              </w:rPr>
+              <w:t>5. Hệ thống xác nhận thông tin hợp lệ, tạo một phiên làm việc (session) cho người dùng và chuyển hướng họ đến trang chủ cá nhân.</w:t>
             </w:r>
           </w:p>
         </w:tc>
@@ -928,8 +1504,16 @@
             <w:pPr>
               <w:spacing w:line="360" w:lineRule="auto"/>
               <w:ind w:left="0"/>
-            </w:pPr>
-            <w:r>
+              <w:rPr>
+                <w:rFonts w:cs="Times New Roman"/>
+                <w:szCs w:val="26"/>
+              </w:rPr>
+            </w:pPr>
+            <w:r>
+              <w:rPr>
+                <w:rFonts w:cs="Times New Roman"/>
+                <w:szCs w:val="26"/>
+              </w:rPr>
               <w:t>Luồng rẽ nhánh</w:t>
             </w:r>
           </w:p>
@@ -951,7 +1535,7 @@
               <w:tblLook w:val="04A0" w:firstRow="1" w:lastRow="0" w:firstColumn="1" w:lastColumn="0" w:noHBand="0" w:noVBand="1"/>
             </w:tblPr>
             <w:tblGrid>
-              <w:gridCol w:w="4138"/>
+              <w:gridCol w:w="4145"/>
             </w:tblGrid>
             <w:tr>
               <w:trPr>
@@ -967,49 +1551,140 @@
                   <w:pPr>
                     <w:spacing w:line="360" w:lineRule="auto"/>
                     <w:ind w:left="0"/>
+                    <w:rPr>
+                      <w:rFonts w:cs="Times New Roman"/>
+                      <w:szCs w:val="26"/>
+                      <w:lang w:val="en-US"/>
+                    </w:rPr>
                   </w:pPr>
                   <w:r>
-                    <w:t>4a. Sai Mã tài khoản hoặc Mật khẩu</w:t>
+                    <w:rPr>
+                      <w:rFonts w:cs="Times New Roman"/>
+                      <w:szCs w:val="26"/>
+                    </w:rPr>
+                    <w:t>4a. Tên đăng nhập hoặc Mật khẩu không chính xác</w:t>
                   </w:r>
                 </w:p>
                 <w:p>
                   <w:pPr>
                     <w:spacing w:line="360" w:lineRule="auto"/>
                     <w:ind w:left="0"/>
+                    <w:rPr>
+                      <w:rFonts w:cs="Times New Roman"/>
+                      <w:szCs w:val="26"/>
+                      <w:lang w:val="en-US"/>
+                    </w:rPr>
                   </w:pPr>
                   <w:r>
-                    <w:t xml:space="preserve"> 1. Tại bước 4 của luồng chính, nếu Mã tài khoản không tồn tại hoặc Mật khẩu không chính xác, hệ thống sẽ hiển thị thông báo lỗi: "Mã tài khoản </w:t>
-                  </w:r>
-                  <w:r>
+                    <w:rPr>
+                      <w:rFonts w:cs="Times New Roman"/>
+                      <w:szCs w:val="26"/>
+                    </w:rPr>
                     <w:lastRenderedPageBreak/>
-                    <w:t>hoặc Mật khẩu không đúng. Vui lòng thử lại."</w:t>
+                    <w:t>1. Tại bước 4 của luồng chính, nếu thông tin không khớp với dữ liệu trong hệ thống, hệ thống sẽ hiển thị thông báo lỗi: "Tên đăng nhập hoặc mật khẩu không chính xác."</w:t>
                   </w:r>
                 </w:p>
                 <w:p>
                   <w:pPr>
                     <w:spacing w:line="360" w:lineRule="auto"/>
                     <w:ind w:left="0"/>
+                    <w:rPr>
+                      <w:rFonts w:cs="Times New Roman"/>
+                      <w:szCs w:val="26"/>
+                    </w:rPr>
                   </w:pPr>
                   <w:r>
-                    <w:t>2. Hệ thống cho phép Độc giả nhập lại thông tin.</w:t>
+                    <w:rPr>
+                      <w:rFonts w:cs="Times New Roman"/>
+                      <w:szCs w:val="26"/>
+                    </w:rPr>
+                    <w:t>2. Hệ thống xóa trường mật khẩu và cho phép người dùng nhập lại.</w:t>
                   </w:r>
                 </w:p>
                 <w:p>
                   <w:pPr>
                     <w:spacing w:line="360" w:lineRule="auto"/>
                     <w:ind w:left="0"/>
+                    <w:rPr>
+                      <w:rFonts w:cs="Times New Roman"/>
+                      <w:szCs w:val="26"/>
+                      <w:lang w:val="en-US"/>
+                    </w:rPr>
                   </w:pPr>
                   <w:r>
-                    <w:t>3a. Bỏ trống thông tin</w:t>
+                    <w:rPr>
+                      <w:rFonts w:cs="Times New Roman"/>
+                      <w:szCs w:val="26"/>
+                    </w:rPr>
+                    <w:t>4b. Tài khoản bị khóa</w:t>
                   </w:r>
                 </w:p>
                 <w:p>
                   <w:pPr>
                     <w:spacing w:line="360" w:lineRule="auto"/>
                     <w:ind w:left="0"/>
+                    <w:rPr>
+                      <w:rFonts w:cs="Times New Roman"/>
+                      <w:szCs w:val="26"/>
+                      <w:lang w:val="en-US"/>
+                    </w:rPr>
                   </w:pPr>
                   <w:r>
-                    <w:t>1. Tại bước 3 của luồng chính, nếu Độc giả không nhập Mã tài khoản hoặc Mật khẩu, hệ thống sẽ hiển thị thông báo lỗi yêu cầu nhập đầy đủ thông tin.</w:t>
+                    <w:rPr>
+                      <w:rFonts w:cs="Times New Roman"/>
+                      <w:szCs w:val="26"/>
+                    </w:rPr>
+                    <w:t>1. Tại bước 4 của luồng chính, nếu tài khoản người dùng đang ở trạng thái bị khóa (ví dụ: do nhập sai quá nhiều lần), hệ thống sẽ hiển thị thông báo: "Tài khoản của bạn đã bị khóa. Vui lòng liên hệ phòng công tác sinh viên để được hỗ trợ."</w:t>
+                  </w:r>
+                </w:p>
+                <w:p>
+                  <w:pPr>
+                    <w:spacing w:line="360" w:lineRule="auto"/>
+                    <w:ind w:left="0"/>
+                    <w:rPr>
+                      <w:rFonts w:cs="Times New Roman"/>
+                      <w:szCs w:val="26"/>
+                      <w:lang w:val="en-US"/>
+                    </w:rPr>
+                  </w:pPr>
+                  <w:r>
+                    <w:rPr>
+                      <w:rFonts w:cs="Times New Roman"/>
+                      <w:szCs w:val="26"/>
+                    </w:rPr>
+                    <w:t xml:space="preserve">2. </w:t>
+                  </w:r>
+                  <w:proofErr w:type="spellStart"/>
+                  <w:r>
+                    <w:rPr>
+                      <w:rFonts w:cs="Times New Roman"/>
+                      <w:szCs w:val="26"/>
+                    </w:rPr>
+                    <w:t>Use</w:t>
+                  </w:r>
+                  <w:proofErr w:type="spellEnd"/>
+                  <w:r>
+                    <w:rPr>
+                      <w:rFonts w:cs="Times New Roman"/>
+                      <w:szCs w:val="26"/>
+                    </w:rPr>
+                    <w:t xml:space="preserve"> </w:t>
+                  </w:r>
+                  <w:proofErr w:type="spellStart"/>
+                  <w:r>
+                    <w:rPr>
+                      <w:rFonts w:cs="Times New Roman"/>
+                      <w:szCs w:val="26"/>
+                    </w:rPr>
+                    <w:t>case</w:t>
+                  </w:r>
+                  <w:proofErr w:type="spellEnd"/>
+                  <w:r>
+                    <w:rPr>
+                      <w:rFonts w:cs="Times New Roman"/>
+                      <w:szCs w:val="26"/>
+                    </w:rPr>
+                    <w:t xml:space="preserve"> kết thúc.</w:t>
                   </w:r>
                 </w:p>
               </w:tc>
@@ -1019,6 +1694,10 @@
             <w:pPr>
               <w:spacing w:line="360" w:lineRule="auto"/>
               <w:ind w:left="0"/>
+              <w:rPr>
+                <w:rFonts w:cs="Times New Roman"/>
+                <w:szCs w:val="26"/>
+              </w:rPr>
             </w:pPr>
           </w:p>
         </w:tc>
@@ -1027,13 +1706,25 @@
     <w:p>
       <w:pPr>
         <w:spacing w:line="360" w:lineRule="auto"/>
+        <w:rPr>
+          <w:rFonts w:cs="Times New Roman"/>
+          <w:szCs w:val="26"/>
+        </w:rPr>
       </w:pPr>
     </w:p>
     <w:p>
       <w:pPr>
         <w:spacing w:line="360" w:lineRule="auto"/>
+        <w:rPr>
+          <w:rFonts w:cs="Times New Roman"/>
+          <w:szCs w:val="26"/>
+        </w:rPr>
       </w:pPr>
       <w:r>
+        <w:rPr>
+          <w:rFonts w:cs="Times New Roman"/>
+          <w:szCs w:val="26"/>
+        </w:rPr>
         <w:t>Đặc tả tạo tài khoản:</w:t>
       </w:r>
     </w:p>
@@ -1057,8 +1748,16 @@
             <w:pPr>
               <w:spacing w:line="360" w:lineRule="auto"/>
               <w:ind w:left="0"/>
-            </w:pPr>
-            <w:r>
+              <w:rPr>
+                <w:rFonts w:cs="Times New Roman"/>
+                <w:szCs w:val="26"/>
+              </w:rPr>
+            </w:pPr>
+            <w:r>
+              <w:rPr>
+                <w:rFonts w:cs="Times New Roman"/>
+                <w:szCs w:val="26"/>
+              </w:rPr>
               <w:t>Thành phần</w:t>
             </w:r>
           </w:p>
@@ -1071,8 +1770,16 @@
             <w:pPr>
               <w:spacing w:line="360" w:lineRule="auto"/>
               <w:ind w:left="0"/>
-            </w:pPr>
-            <w:r>
+              <w:rPr>
+                <w:rFonts w:cs="Times New Roman"/>
+                <w:szCs w:val="26"/>
+              </w:rPr>
+            </w:pPr>
+            <w:r>
+              <w:rPr>
+                <w:rFonts w:cs="Times New Roman"/>
+                <w:szCs w:val="26"/>
+              </w:rPr>
               <w:t>Mô tả chi tiết</w:t>
             </w:r>
           </w:p>
@@ -1087,8 +1794,16 @@
             <w:pPr>
               <w:spacing w:line="360" w:lineRule="auto"/>
               <w:ind w:left="0"/>
-            </w:pPr>
-            <w:r>
+              <w:rPr>
+                <w:rFonts w:cs="Times New Roman"/>
+                <w:szCs w:val="26"/>
+              </w:rPr>
+            </w:pPr>
+            <w:r>
+              <w:rPr>
+                <w:rFonts w:cs="Times New Roman"/>
+                <w:szCs w:val="26"/>
+              </w:rPr>
               <w:t>Tên Use Case</w:t>
             </w:r>
           </w:p>
@@ -1101,8 +1816,16 @@
             <w:pPr>
               <w:spacing w:line="360" w:lineRule="auto"/>
               <w:ind w:left="0"/>
-            </w:pPr>
-            <w:r>
+              <w:rPr>
+                <w:rFonts w:cs="Times New Roman"/>
+                <w:szCs w:val="26"/>
+              </w:rPr>
+            </w:pPr>
+            <w:r>
+              <w:rPr>
+                <w:rFonts w:cs="Times New Roman"/>
+                <w:szCs w:val="26"/>
+              </w:rPr>
               <w:t>Tạo tài khoản mới</w:t>
             </w:r>
           </w:p>
@@ -1117,8 +1840,16 @@
             <w:pPr>
               <w:spacing w:line="360" w:lineRule="auto"/>
               <w:ind w:left="0"/>
-            </w:pPr>
-            <w:r>
+              <w:rPr>
+                <w:rFonts w:cs="Times New Roman"/>
+                <w:szCs w:val="26"/>
+              </w:rPr>
+            </w:pPr>
+            <w:r>
+              <w:rPr>
+                <w:rFonts w:cs="Times New Roman"/>
+                <w:szCs w:val="26"/>
+              </w:rPr>
               <w:t>Tác nhân</w:t>
             </w:r>
           </w:p>
@@ -1131,9 +1862,17 @@
             <w:pPr>
               <w:spacing w:line="360" w:lineRule="auto"/>
               <w:ind w:left="0"/>
-            </w:pPr>
-            <w:r>
-              <w:t>Độc giả</w:t>
+              <w:rPr>
+                <w:rFonts w:cs="Times New Roman"/>
+                <w:szCs w:val="26"/>
+              </w:rPr>
+            </w:pPr>
+            <w:r>
+              <w:rPr>
+                <w:rFonts w:cs="Times New Roman"/>
+                <w:szCs w:val="26"/>
+              </w:rPr>
+              <w:t>Nhân viên phòng đào tạo</w:t>
             </w:r>
           </w:p>
         </w:tc>
@@ -1147,9 +1886,17 @@
             <w:pPr>
               <w:spacing w:line="360" w:lineRule="auto"/>
               <w:ind w:left="0"/>
-            </w:pPr>
-            <w:r>
-              <w:t>Mô tả</w:t>
+              <w:rPr>
+                <w:rFonts w:cs="Times New Roman"/>
+                <w:szCs w:val="26"/>
+              </w:rPr>
+            </w:pPr>
+            <w:r>
+              <w:rPr>
+                <w:rFonts w:cs="Times New Roman"/>
+                <w:szCs w:val="26"/>
+              </w:rPr>
+              <w:t>Mã số (ID)</w:t>
             </w:r>
           </w:p>
         </w:tc>
@@ -1161,9 +1908,33 @@
             <w:pPr>
               <w:spacing w:line="360" w:lineRule="auto"/>
               <w:ind w:left="0"/>
-            </w:pPr>
-            <w:r>
-              <w:t>Use case này cho phép một độc giả mới (là giảng viên hoặc sinh viên của trường) đăng ký một tài khoản để có thể sử dụng các chức năng của hệ thống thư viện.</w:t>
+              <w:rPr>
+                <w:rFonts w:cs="Times New Roman"/>
+                <w:szCs w:val="26"/>
+              </w:rPr>
+            </w:pPr>
+            <w:r>
+              <w:rPr>
+                <w:rFonts w:cs="Times New Roman"/>
+                <w:szCs w:val="26"/>
+              </w:rPr>
+              <w:t>UC-</w:t>
+            </w:r>
+            <w:r>
+              <w:rPr>
+                <w:rFonts w:cs="Times New Roman"/>
+                <w:szCs w:val="26"/>
+                <w:lang w:val="en-US"/>
+              </w:rPr>
+              <w:t>DANG-</w:t>
+            </w:r>
+            <w:r>
+              <w:rPr>
+                <w:rFonts w:cs="Times New Roman"/>
+                <w:szCs w:val="26"/>
+                <w:lang w:val="en-US"/>
+              </w:rPr>
+              <w:t>KY</w:t>
             </w:r>
           </w:p>
         </w:tc>
@@ -1177,9 +1948,17 @@
             <w:pPr>
               <w:spacing w:line="360" w:lineRule="auto"/>
               <w:ind w:left="0"/>
-            </w:pPr>
-            <w:r>
-              <w:t>Điều kiện tiên quyết</w:t>
+              <w:rPr>
+                <w:rFonts w:cs="Times New Roman"/>
+                <w:szCs w:val="26"/>
+              </w:rPr>
+            </w:pPr>
+            <w:r>
+              <w:rPr>
+                <w:rFonts w:cs="Times New Roman"/>
+                <w:szCs w:val="26"/>
+              </w:rPr>
+              <w:t>Mô tả</w:t>
             </w:r>
           </w:p>
         </w:tc>
@@ -1191,18 +1970,50 @@
             <w:pPr>
               <w:spacing w:line="360" w:lineRule="auto"/>
               <w:ind w:left="0"/>
-            </w:pPr>
-            <w:r>
-              <w:t>1. Độc giả là một giảng viên hoặc sinh viên hợp lệ của trường.</w:t>
-            </w:r>
-          </w:p>
-          <w:p>
-            <w:pPr>
-              <w:spacing w:line="360" w:lineRule="auto"/>
-              <w:ind w:left="0"/>
-            </w:pPr>
-            <w:r>
-              <w:t>2. Độc giả chưa có tài khoản trong hệ thống thư viện.</w:t>
+              <w:rPr>
+                <w:rFonts w:cs="Times New Roman"/>
+                <w:szCs w:val="26"/>
+              </w:rPr>
+            </w:pPr>
+            <w:proofErr w:type="spellStart"/>
+            <w:r>
+              <w:rPr>
+                <w:rFonts w:cs="Times New Roman"/>
+                <w:szCs w:val="26"/>
+              </w:rPr>
+              <w:t>Use</w:t>
+            </w:r>
+            <w:proofErr w:type="spellEnd"/>
+            <w:r>
+              <w:rPr>
+                <w:rFonts w:cs="Times New Roman"/>
+                <w:szCs w:val="26"/>
+              </w:rPr>
+              <w:t xml:space="preserve"> </w:t>
+            </w:r>
+            <w:proofErr w:type="spellStart"/>
+            <w:r>
+              <w:rPr>
+                <w:rFonts w:cs="Times New Roman"/>
+                <w:szCs w:val="26"/>
+              </w:rPr>
+              <w:t>case</w:t>
+            </w:r>
+            <w:proofErr w:type="spellEnd"/>
+            <w:r>
+              <w:rPr>
+                <w:rFonts w:cs="Times New Roman"/>
+                <w:szCs w:val="26"/>
+              </w:rPr>
+              <w:t xml:space="preserve"> này cho phép Nhân viên phòng đào tạo tạo một tài khoản mới cho sinh viên dựa trên hồ sơ nhập học, </w:t>
+            </w:r>
+            <w:r>
+              <w:rPr>
+                <w:rFonts w:cs="Times New Roman"/>
+                <w:szCs w:val="26"/>
+              </w:rPr>
+              <w:lastRenderedPageBreak/>
+              <w:t>cấp cho họ quyền truy cập vào hệ thống đăng ký học phần.</w:t>
             </w:r>
           </w:p>
         </w:tc>
@@ -1216,9 +2027,18 @@
             <w:pPr>
               <w:spacing w:line="360" w:lineRule="auto"/>
               <w:ind w:left="0"/>
-            </w:pPr>
-            <w:r>
-              <w:t>Điều kiện sau</w:t>
+              <w:rPr>
+                <w:rFonts w:cs="Times New Roman"/>
+                <w:szCs w:val="26"/>
+              </w:rPr>
+            </w:pPr>
+            <w:r>
+              <w:rPr>
+                <w:rFonts w:cs="Times New Roman"/>
+                <w:szCs w:val="26"/>
+              </w:rPr>
+              <w:lastRenderedPageBreak/>
+              <w:t>Điều kiện tiên quyết</w:t>
             </w:r>
           </w:p>
         </w:tc>
@@ -1230,22 +2050,43 @@
             <w:pPr>
               <w:spacing w:line="360" w:lineRule="auto"/>
               <w:ind w:left="0"/>
-            </w:pPr>
-            <w:r>
-              <w:t xml:space="preserve">Thành công: Một tài khoản độc giả mới được tạo và lưu vào hệ thống. Độc giả </w:t>
-            </w:r>
-            <w:r>
-              <w:lastRenderedPageBreak/>
-              <w:t>có thể sử dụng tài khoản này để đăng nhập.</w:t>
-            </w:r>
-          </w:p>
-          <w:p>
-            <w:pPr>
-              <w:spacing w:line="360" w:lineRule="auto"/>
-              <w:ind w:left="0"/>
-            </w:pPr>
-            <w:r>
-              <w:t>Thất bại: Tài khoản không được tạo. Hệ thống hiển thị thông báo lỗi và Độc giả vẫn ở lại trang đăng ký.</w:t>
+              <w:rPr>
+                <w:rFonts w:cs="Times New Roman"/>
+                <w:szCs w:val="26"/>
+                <w:lang w:val="en-US"/>
+              </w:rPr>
+            </w:pPr>
+            <w:r>
+              <w:rPr>
+                <w:rFonts w:cs="Times New Roman"/>
+                <w:szCs w:val="26"/>
+              </w:rPr>
+              <w:t>1. Nhân viên phòng đào tạo đã đăng nhập vào hệ thống với quyền hạn quản lý tài khoản</w:t>
+            </w:r>
+            <w:r>
+              <w:rPr>
+                <w:rFonts w:cs="Times New Roman"/>
+                <w:szCs w:val="26"/>
+                <w:lang w:val="en-US"/>
+              </w:rPr>
+              <w:t>.</w:t>
+            </w:r>
+          </w:p>
+          <w:p>
+            <w:pPr>
+              <w:spacing w:line="360" w:lineRule="auto"/>
+              <w:ind w:left="0"/>
+              <w:rPr>
+                <w:rFonts w:cs="Times New Roman"/>
+                <w:szCs w:val="26"/>
+              </w:rPr>
+            </w:pPr>
+            <w:r>
+              <w:rPr>
+                <w:rFonts w:cs="Times New Roman"/>
+                <w:szCs w:val="26"/>
+              </w:rPr>
+              <w:t>2. Có thông tin chính xác về sinh viên mới cần tạo tài khoản (Mã số sinh viên, Họ tên, Lớp...).</w:t>
             </w:r>
           </w:p>
         </w:tc>
@@ -1259,10 +2100,17 @@
             <w:pPr>
               <w:spacing w:line="360" w:lineRule="auto"/>
               <w:ind w:left="0"/>
-            </w:pPr>
-            <w:r>
-              <w:lastRenderedPageBreak/>
-              <w:t>Luồng sự kiện chính</w:t>
+              <w:rPr>
+                <w:rFonts w:cs="Times New Roman"/>
+                <w:szCs w:val="26"/>
+              </w:rPr>
+            </w:pPr>
+            <w:r>
+              <w:rPr>
+                <w:rFonts w:cs="Times New Roman"/>
+                <w:szCs w:val="26"/>
+              </w:rPr>
+              <w:t>Điều kiện sau</w:t>
             </w:r>
           </w:p>
         </w:tc>
@@ -1274,63 +2122,35 @@
             <w:pPr>
               <w:spacing w:line="360" w:lineRule="auto"/>
               <w:ind w:left="0"/>
-            </w:pPr>
-            <w:r>
-              <w:t>1. Độc giả chọn chức năng "Đăng ký tài khoản"</w:t>
-            </w:r>
-          </w:p>
-          <w:p>
-            <w:pPr>
-              <w:spacing w:line="360" w:lineRule="auto"/>
-              <w:ind w:left="0"/>
-            </w:pPr>
-            <w:r>
-              <w:t>2. Hệ thống hiển thị form đăng ký, yêu cầu nhập các thông tin: Mã giảng viên/Mã sinh viên, Mật khẩu, Xác nhận mật khẩu.</w:t>
-            </w:r>
-          </w:p>
-          <w:p>
-            <w:pPr>
-              <w:spacing w:line="360" w:lineRule="auto"/>
-              <w:ind w:left="0"/>
-            </w:pPr>
-            <w:r>
-              <w:t>3. Độc giả điền đầy đủ thông tin và nhấn nút "Đăng ký".</w:t>
-            </w:r>
-          </w:p>
-          <w:p>
-            <w:pPr>
-              <w:spacing w:line="360" w:lineRule="auto"/>
-              <w:ind w:left="0"/>
-            </w:pPr>
-            <w:r>
-              <w:t>4. Hệ thống kiểm tra tính hợp lệ của thông tin (ví dụ: mật khẩu và xác nhận mật khẩu phải trùng khớp).</w:t>
-            </w:r>
-          </w:p>
-          <w:p>
-            <w:pPr>
-              <w:spacing w:line="360" w:lineRule="auto"/>
-              <w:ind w:left="0"/>
-            </w:pPr>
-            <w:r>
-              <w:t>5. Hệ thống xác thực rằng Mã giảng viên/Mã sinh viên này là hợp lệ và chưa được đăng ký tài khoản trước đó.</w:t>
-            </w:r>
-          </w:p>
-          <w:p>
-            <w:pPr>
-              <w:spacing w:line="360" w:lineRule="auto"/>
-              <w:ind w:left="0"/>
-            </w:pPr>
-            <w:r>
-              <w:t>6. Hệ thống tạo tài khoản mới với Mã tài khoản chính là Mã giảng viên hoặc Mã sinh viên đã cung cấp.</w:t>
-            </w:r>
-          </w:p>
-          <w:p>
-            <w:pPr>
-              <w:spacing w:line="360" w:lineRule="auto"/>
-              <w:ind w:left="0"/>
-            </w:pPr>
-            <w:r>
-              <w:t>7. Hệ thống hiển thị thông báo "Tạo tài khoản thành công!" và có thể chuyển hướng đến trang đăng nhập.</w:t>
+              <w:rPr>
+                <w:rFonts w:cs="Times New Roman"/>
+                <w:szCs w:val="26"/>
+                <w:lang w:val="en-US"/>
+              </w:rPr>
+            </w:pPr>
+            <w:r>
+              <w:rPr>
+                <w:rFonts w:cs="Times New Roman"/>
+                <w:szCs w:val="26"/>
+              </w:rPr>
+              <w:t>Thành công: Một tài khoản mới với vai trò "Sinh viên" được tạo và lưu trong hệ thống.</w:t>
+            </w:r>
+          </w:p>
+          <w:p>
+            <w:pPr>
+              <w:spacing w:line="360" w:lineRule="auto"/>
+              <w:ind w:left="0"/>
+              <w:rPr>
+                <w:rFonts w:cs="Times New Roman"/>
+                <w:szCs w:val="26"/>
+              </w:rPr>
+            </w:pPr>
+            <w:r>
+              <w:rPr>
+                <w:rFonts w:cs="Times New Roman"/>
+                <w:szCs w:val="26"/>
+              </w:rPr>
+              <w:t>Thất bại: Tài khoản không được tạo và hệ thống hiển thị thông báo lỗi tương ứng.</w:t>
             </w:r>
           </w:p>
         </w:tc>
@@ -1344,9 +2164,17 @@
             <w:pPr>
               <w:spacing w:line="360" w:lineRule="auto"/>
               <w:ind w:left="0"/>
-            </w:pPr>
-            <w:r>
-              <w:t>Luồng rẽ nhánh</w:t>
+              <w:rPr>
+                <w:rFonts w:cs="Times New Roman"/>
+                <w:szCs w:val="26"/>
+              </w:rPr>
+            </w:pPr>
+            <w:r>
+              <w:rPr>
+                <w:rFonts w:cs="Times New Roman"/>
+                <w:szCs w:val="26"/>
+              </w:rPr>
+              <w:t>Luồng sự kiện chính</w:t>
             </w:r>
           </w:p>
         </w:tc>
@@ -1358,65 +2186,283 @@
             <w:pPr>
               <w:spacing w:line="360" w:lineRule="auto"/>
               <w:ind w:left="0"/>
-            </w:pPr>
-            <w:r>
-              <w:t>4a. Mật khẩu không khớp</w:t>
-            </w:r>
-          </w:p>
-          <w:p>
-            <w:pPr>
-              <w:spacing w:line="360" w:lineRule="auto"/>
-              <w:ind w:left="0"/>
-            </w:pPr>
-            <w:r>
+              <w:rPr>
+                <w:rFonts w:cs="Times New Roman"/>
+                <w:szCs w:val="26"/>
+                <w:lang w:val="en-US"/>
+              </w:rPr>
+            </w:pPr>
+            <w:r>
+              <w:rPr>
+                <w:rFonts w:cs="Times New Roman"/>
+                <w:szCs w:val="26"/>
+              </w:rPr>
+              <w:t>1. Nhân viên chọn chức năng "Quản lý tài khoản" và sau đó chọn "Tạo tài khoản mới".</w:t>
+            </w:r>
+          </w:p>
+          <w:p>
+            <w:pPr>
+              <w:spacing w:line="360" w:lineRule="auto"/>
+              <w:ind w:left="0"/>
+              <w:rPr>
+                <w:rFonts w:cs="Times New Roman"/>
+                <w:szCs w:val="26"/>
+                <w:lang w:val="en-US"/>
+              </w:rPr>
+            </w:pPr>
+            <w:r>
+              <w:rPr>
+                <w:rFonts w:cs="Times New Roman"/>
+                <w:szCs w:val="26"/>
+              </w:rPr>
+              <w:t xml:space="preserve">2. Hệ thống hiển thị một </w:t>
+            </w:r>
+            <w:proofErr w:type="spellStart"/>
+            <w:r>
+              <w:rPr>
+                <w:rFonts w:cs="Times New Roman"/>
+                <w:szCs w:val="26"/>
+              </w:rPr>
+              <w:t>form</w:t>
+            </w:r>
+            <w:proofErr w:type="spellEnd"/>
+            <w:r>
+              <w:rPr>
+                <w:rFonts w:cs="Times New Roman"/>
+                <w:szCs w:val="26"/>
+              </w:rPr>
+              <w:t xml:space="preserve"> để nhập thông tin sinh viên.</w:t>
+            </w:r>
+          </w:p>
+          <w:p>
+            <w:pPr>
+              <w:spacing w:line="360" w:lineRule="auto"/>
+              <w:ind w:left="0"/>
+              <w:rPr>
+                <w:rFonts w:cs="Times New Roman"/>
+                <w:szCs w:val="26"/>
+                <w:lang w:val="en-US"/>
+              </w:rPr>
+            </w:pPr>
+            <w:r>
+              <w:rPr>
+                <w:rFonts w:cs="Times New Roman"/>
+                <w:szCs w:val="26"/>
+              </w:rPr>
+              <w:t>3. Nhân viên nhập các thông tin bắt buộc như Mã số sinh viên, Họ tên, Lớp, Khoa, và Email.</w:t>
+            </w:r>
+          </w:p>
+          <w:p>
+            <w:pPr>
+              <w:spacing w:line="360" w:lineRule="auto"/>
+              <w:ind w:left="0"/>
+              <w:rPr>
+                <w:rFonts w:cs="Times New Roman"/>
+                <w:szCs w:val="26"/>
+                <w:lang w:val="en-US"/>
+              </w:rPr>
+            </w:pPr>
+            <w:r>
+              <w:rPr>
+                <w:rFonts w:cs="Times New Roman"/>
+                <w:szCs w:val="26"/>
+              </w:rPr>
+              <w:t>4. Nhân viên nhấn nút "Tạo tài khoản".</w:t>
+            </w:r>
+          </w:p>
+          <w:p>
+            <w:pPr>
+              <w:spacing w:line="360" w:lineRule="auto"/>
+              <w:ind w:left="0"/>
+              <w:rPr>
+                <w:rFonts w:cs="Times New Roman"/>
+                <w:szCs w:val="26"/>
+                <w:lang w:val="en-US"/>
+              </w:rPr>
+            </w:pPr>
+            <w:r>
+              <w:rPr>
+                <w:rFonts w:cs="Times New Roman"/>
+                <w:szCs w:val="26"/>
+              </w:rPr>
+              <w:t>5. Hệ thống kiểm tra xem Mã số sinh viên đã tồn tại trong hệ thống chưa.</w:t>
+            </w:r>
+          </w:p>
+          <w:p>
+            <w:pPr>
+              <w:spacing w:line="360" w:lineRule="auto"/>
+              <w:ind w:left="0"/>
+              <w:rPr>
+                <w:rFonts w:cs="Times New Roman"/>
+                <w:szCs w:val="26"/>
+                <w:lang w:val="en-US"/>
+              </w:rPr>
+            </w:pPr>
+            <w:r>
+              <w:rPr>
+                <w:rFonts w:cs="Times New Roman"/>
+                <w:szCs w:val="26"/>
+              </w:rPr>
               <w:lastRenderedPageBreak/>
-              <w:t> 1. Tại bước 4 của luồng chính, nếu Mật khẩu và Xác nhận mật khẩu không trùng khớp, hệ thống sẽ hiển thị thông báo lỗi "Mật khẩu xác nhận không chính xác.</w:t>
-            </w:r>
-            <w:r>
-              <w:t>”</w:t>
-            </w:r>
-          </w:p>
-          <w:p>
-            <w:pPr>
-              <w:spacing w:line="360" w:lineRule="auto"/>
-              <w:ind w:left="0"/>
-            </w:pPr>
-            <w:r>
-              <w:t>2. Hệ thống yêu cầu Độc giả nhập lại.</w:t>
-            </w:r>
-          </w:p>
-          <w:p>
-            <w:pPr>
-              <w:spacing w:line="360" w:lineRule="auto"/>
-              <w:ind w:left="0"/>
-            </w:pPr>
-          </w:p>
-          <w:p>
-            <w:pPr>
-              <w:spacing w:line="360" w:lineRule="auto"/>
-              <w:ind w:left="0"/>
-            </w:pPr>
-            <w:r>
-              <w:t>5a. Mã số không hợp lệ hoặc đã tồn tại </w:t>
-            </w:r>
-          </w:p>
-          <w:p>
-            <w:pPr>
-              <w:spacing w:line="360" w:lineRule="auto"/>
-              <w:ind w:left="0"/>
-            </w:pPr>
-            <w:r>
-              <w:t>1. Tại bước 5 của luồng chính, nếu Mã giảng viên/Mã sinh viên không tồn tại trong hệ thống của trường hoặc đã được dùng để đăng ký tài khoản, hệ thống sẽ hiển thị thông báo lỗi tương ứng (ví dụ: "Mã số không hợp lệ" hoặc "Tài khoản này đã tồn tại").</w:t>
-            </w:r>
-          </w:p>
-          <w:p>
-            <w:pPr>
-              <w:spacing w:line="360" w:lineRule="auto"/>
-              <w:ind w:left="0"/>
-            </w:pPr>
-            <w:r>
-              <w:t>2. Use case kết thúc.</w:t>
-            </w:r>
+              <w:t>6. Hệ thống tạo tài khoản mới, sử dụng Mã số sinh viên làm tên đăng nhập và có thể tạo một mật khẩu mặc định.</w:t>
+            </w:r>
+          </w:p>
+          <w:p>
+            <w:pPr>
+              <w:spacing w:line="360" w:lineRule="auto"/>
+              <w:ind w:left="0"/>
+              <w:rPr>
+                <w:rFonts w:cs="Times New Roman"/>
+                <w:szCs w:val="26"/>
+              </w:rPr>
+            </w:pPr>
+            <w:r>
+              <w:rPr>
+                <w:rFonts w:cs="Times New Roman"/>
+                <w:szCs w:val="26"/>
+              </w:rPr>
+              <w:t>7. Hệ thống hiển thị thông báo "Đã tạo tài khoản thành công cho sinh viên [Mã số sinh viên]".</w:t>
+            </w:r>
+          </w:p>
+        </w:tc>
+      </w:tr>
+      <w:tr>
+        <w:tc>
+          <w:tcPr>
+            <w:tcW w:w="4347" w:type="dxa"/>
+          </w:tcPr>
+          <w:p>
+            <w:pPr>
+              <w:spacing w:line="360" w:lineRule="auto"/>
+              <w:ind w:left="0"/>
+              <w:rPr>
+                <w:rFonts w:cs="Times New Roman"/>
+                <w:szCs w:val="26"/>
+              </w:rPr>
+            </w:pPr>
+            <w:r>
+              <w:rPr>
+                <w:rFonts w:cs="Times New Roman"/>
+                <w:szCs w:val="26"/>
+              </w:rPr>
+              <w:lastRenderedPageBreak/>
+              <w:t>Luồng rẽ nhánh</w:t>
+            </w:r>
+          </w:p>
+        </w:tc>
+        <w:tc>
+          <w:tcPr>
+            <w:tcW w:w="4357" w:type="dxa"/>
+          </w:tcPr>
+          <w:p>
+            <w:pPr>
+              <w:spacing w:after="0" w:line="360" w:lineRule="auto"/>
+              <w:ind w:left="0"/>
+              <w:rPr>
+                <w:rFonts w:cs="Times New Roman"/>
+                <w:szCs w:val="26"/>
+                <w:lang w:val="en-US"/>
+              </w:rPr>
+            </w:pPr>
+            <w:r>
+              <w:rPr>
+                <w:rFonts w:cs="Times New Roman"/>
+                <w:szCs w:val="26"/>
+              </w:rPr>
+              <w:t>3a. Thiếu thông tin bắt buộc   </w:t>
+            </w:r>
+          </w:p>
+          <w:p>
+            <w:pPr>
+              <w:spacing w:after="0" w:line="360" w:lineRule="auto"/>
+              <w:ind w:left="0"/>
+              <w:rPr>
+                <w:rFonts w:cs="Times New Roman"/>
+                <w:szCs w:val="26"/>
+              </w:rPr>
+            </w:pPr>
+            <w:r>
+              <w:rPr>
+                <w:rFonts w:cs="Times New Roman"/>
+                <w:szCs w:val="26"/>
+              </w:rPr>
+              <w:t>1. Tại bước 3, nếu Nhân viên nhấn "Tạo tài khoản" mà chưa điền các trường bắt buộc, hệ thống sẽ báo lỗi và tô đỏ các trường còn thiếu.</w:t>
+            </w:r>
+          </w:p>
+          <w:p>
+            <w:pPr>
+              <w:spacing w:after="0" w:line="360" w:lineRule="auto"/>
+              <w:ind w:left="0"/>
+              <w:rPr>
+                <w:rFonts w:cs="Times New Roman"/>
+                <w:szCs w:val="26"/>
+              </w:rPr>
+            </w:pPr>
+          </w:p>
+          <w:p>
+            <w:pPr>
+              <w:spacing w:after="0" w:line="360" w:lineRule="auto"/>
+              <w:ind w:left="0"/>
+              <w:rPr>
+                <w:rFonts w:cs="Times New Roman"/>
+                <w:szCs w:val="26"/>
+                <w:lang w:val="en-US"/>
+              </w:rPr>
+            </w:pPr>
+            <w:r>
+              <w:rPr>
+                <w:rFonts w:cs="Times New Roman"/>
+                <w:szCs w:val="26"/>
+              </w:rPr>
+              <w:t>5a. Mã số sinh viên đã tồn tại    </w:t>
+            </w:r>
+          </w:p>
+          <w:p>
+            <w:pPr>
+              <w:spacing w:after="0" w:line="360" w:lineRule="auto"/>
+              <w:ind w:left="0"/>
+              <w:rPr>
+                <w:rFonts w:cs="Times New Roman"/>
+                <w:szCs w:val="26"/>
+                <w:lang w:val="en-US"/>
+              </w:rPr>
+            </w:pPr>
+            <w:r>
+              <w:rPr>
+                <w:rFonts w:cs="Times New Roman"/>
+                <w:szCs w:val="26"/>
+              </w:rPr>
+              <w:t>1. Tại bước 5 của luồng chính, nếu Mã số sinh viên đã có trong cơ sở dữ liệu, hệ thống sẽ hiển thị thông báo lỗi: "Mã số sinh viên này đã tồn tại."   </w:t>
+            </w:r>
+          </w:p>
+          <w:p>
+            <w:pPr>
+              <w:spacing w:after="0" w:line="360" w:lineRule="auto"/>
+              <w:ind w:left="0"/>
+              <w:rPr>
+                <w:rFonts w:cs="Times New Roman"/>
+                <w:szCs w:val="26"/>
+                <w:lang w:val="en-US"/>
+              </w:rPr>
+            </w:pPr>
+            <w:r>
+              <w:rPr>
+                <w:rFonts w:cs="Times New Roman"/>
+                <w:szCs w:val="26"/>
+              </w:rPr>
+              <w:t>2. Hệ thống yêu cầu Nhân viên kiểm tra và nhập lại thông tin.</w:t>
+            </w:r>
+          </w:p>
+          <w:p>
+            <w:pPr>
+              <w:spacing w:after="0" w:line="360" w:lineRule="auto"/>
+              <w:ind w:left="0"/>
+              <w:rPr>
+                <w:rFonts w:cs="Times New Roman"/>
+                <w:szCs w:val="26"/>
+                <w:lang w:val="en-US"/>
+              </w:rPr>
+            </w:pPr>
           </w:p>
         </w:tc>
       </w:tr>
@@ -1424,6 +2470,1633 @@
     <w:p>
       <w:pPr>
         <w:spacing w:line="360" w:lineRule="auto"/>
+        <w:rPr>
+          <w:rFonts w:cs="Times New Roman"/>
+          <w:szCs w:val="26"/>
+          <w:lang w:val="en-US"/>
+        </w:rPr>
+      </w:pPr>
+    </w:p>
+    <w:p>
+      <w:pPr>
+        <w:spacing w:line="360" w:lineRule="auto"/>
+        <w:rPr>
+          <w:rFonts w:cs="Times New Roman"/>
+          <w:szCs w:val="26"/>
+        </w:rPr>
+      </w:pPr>
+      <w:proofErr w:type="spellStart"/>
+      <w:r>
+        <w:rPr>
+          <w:rFonts w:cs="Times New Roman"/>
+          <w:szCs w:val="26"/>
+          <w:lang w:val="en-US"/>
+        </w:rPr>
+        <w:t>Đặc</w:t>
+      </w:r>
+      <w:proofErr w:type="spellEnd"/>
+      <w:r>
+        <w:rPr>
+          <w:rFonts w:cs="Times New Roman"/>
+          <w:szCs w:val="26"/>
+        </w:rPr>
+        <w:t xml:space="preserve"> tả </w:t>
+      </w:r>
+      <w:r>
+        <w:rPr>
+          <w:rFonts w:cs="Times New Roman"/>
+          <w:szCs w:val="26"/>
+        </w:rPr>
+        <w:t xml:space="preserve">Xem điểm học </w:t>
+      </w:r>
+      <w:r>
+        <w:rPr>
+          <w:rFonts w:cs="Times New Roman"/>
+          <w:szCs w:val="26"/>
+        </w:rPr>
+        <w:t>tập:</w:t>
+      </w:r>
+    </w:p>
+    <w:tbl>
+      <w:tblPr>
+        <w:tblStyle w:val="TableGrid"/>
+        <w:tblW w:w="0" w:type="auto"/>
+        <w:tblInd w:w="357" w:type="dxa"/>
+        <w:tblLook w:val="04A0" w:firstRow="1" w:lastRow="0" w:firstColumn="1" w:lastColumn="0" w:noHBand="0" w:noVBand="1"/>
+      </w:tblPr>
+      <w:tblGrid>
+        <w:gridCol w:w="4352"/>
+        <w:gridCol w:w="4352"/>
+      </w:tblGrid>
+      <w:tr>
+        <w:tc>
+          <w:tcPr>
+            <w:tcW w:w="4352" w:type="dxa"/>
+          </w:tcPr>
+          <w:p>
+            <w:pPr>
+              <w:spacing w:line="360" w:lineRule="auto"/>
+              <w:ind w:left="0"/>
+              <w:rPr>
+                <w:rFonts w:cs="Times New Roman"/>
+                <w:szCs w:val="26"/>
+              </w:rPr>
+            </w:pPr>
+            <w:r>
+              <w:rPr>
+                <w:rFonts w:cs="Times New Roman"/>
+                <w:szCs w:val="26"/>
+              </w:rPr>
+              <w:t>Thành phần</w:t>
+            </w:r>
+          </w:p>
+        </w:tc>
+        <w:tc>
+          <w:tcPr>
+            <w:tcW w:w="4352" w:type="dxa"/>
+          </w:tcPr>
+          <w:p>
+            <w:pPr>
+              <w:spacing w:line="360" w:lineRule="auto"/>
+              <w:ind w:left="0"/>
+              <w:rPr>
+                <w:rFonts w:cs="Times New Roman"/>
+                <w:szCs w:val="26"/>
+              </w:rPr>
+            </w:pPr>
+            <w:r>
+              <w:rPr>
+                <w:rFonts w:cs="Times New Roman"/>
+                <w:szCs w:val="26"/>
+              </w:rPr>
+              <w:t>Mô tả chi tiết</w:t>
+            </w:r>
+          </w:p>
+        </w:tc>
+      </w:tr>
+      <w:tr>
+        <w:tc>
+          <w:tcPr>
+            <w:tcW w:w="4352" w:type="dxa"/>
+          </w:tcPr>
+          <w:p>
+            <w:pPr>
+              <w:spacing w:line="360" w:lineRule="auto"/>
+              <w:ind w:left="0"/>
+              <w:rPr>
+                <w:rFonts w:cs="Times New Roman"/>
+                <w:szCs w:val="26"/>
+              </w:rPr>
+            </w:pPr>
+            <w:r>
+              <w:rPr>
+                <w:rFonts w:cs="Times New Roman"/>
+                <w:szCs w:val="26"/>
+              </w:rPr>
+              <w:t>Tên Use Case</w:t>
+            </w:r>
+          </w:p>
+        </w:tc>
+        <w:tc>
+          <w:tcPr>
+            <w:tcW w:w="4352" w:type="dxa"/>
+          </w:tcPr>
+          <w:p>
+            <w:pPr>
+              <w:spacing w:line="360" w:lineRule="auto"/>
+              <w:ind w:left="0"/>
+              <w:rPr>
+                <w:rFonts w:cs="Times New Roman"/>
+                <w:szCs w:val="26"/>
+              </w:rPr>
+            </w:pPr>
+            <w:r>
+              <w:rPr>
+                <w:rFonts w:cs="Times New Roman"/>
+                <w:szCs w:val="26"/>
+              </w:rPr>
+              <w:t>Xem điểm học tập</w:t>
+            </w:r>
+          </w:p>
+        </w:tc>
+      </w:tr>
+      <w:tr>
+        <w:tc>
+          <w:tcPr>
+            <w:tcW w:w="4352" w:type="dxa"/>
+          </w:tcPr>
+          <w:p>
+            <w:pPr>
+              <w:spacing w:line="360" w:lineRule="auto"/>
+              <w:ind w:left="0"/>
+              <w:rPr>
+                <w:rFonts w:cs="Times New Roman"/>
+                <w:szCs w:val="26"/>
+              </w:rPr>
+            </w:pPr>
+            <w:r>
+              <w:rPr>
+                <w:rFonts w:cs="Times New Roman"/>
+                <w:szCs w:val="26"/>
+              </w:rPr>
+              <w:t>Mã số (ID)</w:t>
+            </w:r>
+          </w:p>
+        </w:tc>
+        <w:tc>
+          <w:tcPr>
+            <w:tcW w:w="4352" w:type="dxa"/>
+          </w:tcPr>
+          <w:p>
+            <w:pPr>
+              <w:spacing w:line="360" w:lineRule="auto"/>
+              <w:ind w:left="0"/>
+              <w:rPr>
+                <w:rFonts w:cs="Times New Roman"/>
+                <w:szCs w:val="26"/>
+              </w:rPr>
+            </w:pPr>
+            <w:r>
+              <w:rPr>
+                <w:rFonts w:cs="Times New Roman"/>
+                <w:szCs w:val="26"/>
+              </w:rPr>
+              <w:t>UC-XEM-DIEM</w:t>
+            </w:r>
+          </w:p>
+        </w:tc>
+      </w:tr>
+      <w:tr>
+        <w:tc>
+          <w:tcPr>
+            <w:tcW w:w="4352" w:type="dxa"/>
+          </w:tcPr>
+          <w:p>
+            <w:pPr>
+              <w:spacing w:line="360" w:lineRule="auto"/>
+              <w:ind w:left="0"/>
+              <w:rPr>
+                <w:rFonts w:cs="Times New Roman"/>
+                <w:szCs w:val="26"/>
+              </w:rPr>
+            </w:pPr>
+            <w:r>
+              <w:rPr>
+                <w:rFonts w:cs="Times New Roman"/>
+                <w:szCs w:val="26"/>
+              </w:rPr>
+              <w:t>Tác Nhân</w:t>
+            </w:r>
+          </w:p>
+        </w:tc>
+        <w:tc>
+          <w:tcPr>
+            <w:tcW w:w="4352" w:type="dxa"/>
+          </w:tcPr>
+          <w:p>
+            <w:pPr>
+              <w:spacing w:line="360" w:lineRule="auto"/>
+              <w:ind w:left="0"/>
+              <w:rPr>
+                <w:rFonts w:cs="Times New Roman"/>
+                <w:szCs w:val="26"/>
+              </w:rPr>
+            </w:pPr>
+            <w:r>
+              <w:rPr>
+                <w:rFonts w:cs="Times New Roman"/>
+                <w:szCs w:val="26"/>
+              </w:rPr>
+              <w:t>Sinh viên, Giảng viên, Nhân viên phòng đào tạo</w:t>
+            </w:r>
+          </w:p>
+        </w:tc>
+      </w:tr>
+      <w:tr>
+        <w:tc>
+          <w:tcPr>
+            <w:tcW w:w="4352" w:type="dxa"/>
+          </w:tcPr>
+          <w:p>
+            <w:pPr>
+              <w:spacing w:line="360" w:lineRule="auto"/>
+              <w:ind w:left="0"/>
+              <w:rPr>
+                <w:rFonts w:cs="Times New Roman"/>
+                <w:szCs w:val="26"/>
+              </w:rPr>
+            </w:pPr>
+            <w:r>
+              <w:rPr>
+                <w:rFonts w:cs="Times New Roman"/>
+                <w:szCs w:val="26"/>
+              </w:rPr>
+              <w:lastRenderedPageBreak/>
+              <w:t>Mô tả</w:t>
+            </w:r>
+          </w:p>
+        </w:tc>
+        <w:tc>
+          <w:tcPr>
+            <w:tcW w:w="4352" w:type="dxa"/>
+          </w:tcPr>
+          <w:p>
+            <w:pPr>
+              <w:spacing w:line="360" w:lineRule="auto"/>
+              <w:ind w:left="0"/>
+              <w:rPr>
+                <w:rFonts w:cs="Times New Roman"/>
+                <w:szCs w:val="26"/>
+              </w:rPr>
+            </w:pPr>
+            <w:proofErr w:type="spellStart"/>
+            <w:r>
+              <w:rPr>
+                <w:rFonts w:cs="Times New Roman"/>
+                <w:szCs w:val="26"/>
+              </w:rPr>
+              <w:t>Use</w:t>
+            </w:r>
+            <w:proofErr w:type="spellEnd"/>
+            <w:r>
+              <w:rPr>
+                <w:rFonts w:cs="Times New Roman"/>
+                <w:szCs w:val="26"/>
+              </w:rPr>
+              <w:t xml:space="preserve"> </w:t>
+            </w:r>
+            <w:proofErr w:type="spellStart"/>
+            <w:r>
+              <w:rPr>
+                <w:rFonts w:cs="Times New Roman"/>
+                <w:szCs w:val="26"/>
+              </w:rPr>
+              <w:t>case</w:t>
+            </w:r>
+            <w:proofErr w:type="spellEnd"/>
+            <w:r>
+              <w:rPr>
+                <w:rFonts w:cs="Times New Roman"/>
+                <w:szCs w:val="26"/>
+              </w:rPr>
+              <w:t xml:space="preserve"> này cho phép các người dùng có thẩm quyền tra cứu và xem kết quả học tập. Phạm vi dữ liệu hiển thị sẽ phụ thuộc vào vai trò của người dùng.</w:t>
+            </w:r>
+          </w:p>
+        </w:tc>
+      </w:tr>
+      <w:tr>
+        <w:tc>
+          <w:tcPr>
+            <w:tcW w:w="4352" w:type="dxa"/>
+          </w:tcPr>
+          <w:p>
+            <w:pPr>
+              <w:spacing w:line="360" w:lineRule="auto"/>
+              <w:ind w:left="0"/>
+              <w:rPr>
+                <w:rFonts w:cs="Times New Roman"/>
+                <w:szCs w:val="26"/>
+              </w:rPr>
+            </w:pPr>
+            <w:r>
+              <w:rPr>
+                <w:rFonts w:cs="Times New Roman"/>
+                <w:szCs w:val="26"/>
+              </w:rPr>
+              <w:t>Điều kiện tiên quyết</w:t>
+            </w:r>
+          </w:p>
+        </w:tc>
+        <w:tc>
+          <w:tcPr>
+            <w:tcW w:w="4352" w:type="dxa"/>
+          </w:tcPr>
+          <w:p>
+            <w:pPr>
+              <w:spacing w:line="360" w:lineRule="auto"/>
+              <w:ind w:left="0"/>
+              <w:rPr>
+                <w:rFonts w:cs="Times New Roman"/>
+                <w:szCs w:val="26"/>
+              </w:rPr>
+            </w:pPr>
+            <w:r>
+              <w:rPr>
+                <w:rFonts w:cs="Times New Roman"/>
+                <w:szCs w:val="26"/>
+              </w:rPr>
+              <w:t>1. Người dùng đã đăng nhập thành công vào hệ thống.</w:t>
+            </w:r>
+          </w:p>
+          <w:p>
+            <w:pPr>
+              <w:spacing w:line="360" w:lineRule="auto"/>
+              <w:ind w:left="0"/>
+              <w:rPr>
+                <w:rFonts w:cs="Times New Roman"/>
+                <w:szCs w:val="26"/>
+              </w:rPr>
+            </w:pPr>
+            <w:r>
+              <w:rPr>
+                <w:rFonts w:cs="Times New Roman"/>
+                <w:szCs w:val="26"/>
+              </w:rPr>
+              <w:t>2. Dữ liệu điểm đã có trong hệ thống.</w:t>
+            </w:r>
+          </w:p>
+        </w:tc>
+      </w:tr>
+      <w:tr>
+        <w:tc>
+          <w:tcPr>
+            <w:tcW w:w="4352" w:type="dxa"/>
+          </w:tcPr>
+          <w:p>
+            <w:pPr>
+              <w:spacing w:line="360" w:lineRule="auto"/>
+              <w:ind w:left="0"/>
+              <w:rPr>
+                <w:rFonts w:cs="Times New Roman"/>
+                <w:szCs w:val="26"/>
+              </w:rPr>
+            </w:pPr>
+            <w:r>
+              <w:rPr>
+                <w:rFonts w:cs="Times New Roman"/>
+                <w:szCs w:val="26"/>
+              </w:rPr>
+              <w:t>Điều kiện sau</w:t>
+            </w:r>
+          </w:p>
+        </w:tc>
+        <w:tc>
+          <w:tcPr>
+            <w:tcW w:w="4352" w:type="dxa"/>
+          </w:tcPr>
+          <w:p>
+            <w:pPr>
+              <w:spacing w:line="360" w:lineRule="auto"/>
+              <w:ind w:left="0"/>
+              <w:rPr>
+                <w:rFonts w:cs="Times New Roman"/>
+                <w:szCs w:val="26"/>
+              </w:rPr>
+            </w:pPr>
+            <w:r>
+              <w:rPr>
+                <w:rFonts w:cs="Times New Roman"/>
+                <w:szCs w:val="26"/>
+              </w:rPr>
+              <w:t>Thành công: Hệ thống hiển thị thành công bảng điểm theo đúng phạm vi quyền hạn của người dùng</w:t>
+            </w:r>
+          </w:p>
+          <w:p>
+            <w:pPr>
+              <w:spacing w:line="360" w:lineRule="auto"/>
+              <w:ind w:left="0"/>
+              <w:rPr>
+                <w:rFonts w:cs="Times New Roman"/>
+                <w:szCs w:val="26"/>
+              </w:rPr>
+            </w:pPr>
+            <w:r>
+              <w:rPr>
+                <w:rFonts w:cs="Times New Roman"/>
+                <w:szCs w:val="26"/>
+              </w:rPr>
+              <w:t>Thất bại: Hệ thống hiển thị thông báo lỗi hoặc thông báo không có dữ liệu.</w:t>
+            </w:r>
+          </w:p>
+        </w:tc>
+      </w:tr>
+      <w:tr>
+        <w:tc>
+          <w:tcPr>
+            <w:tcW w:w="4352" w:type="dxa"/>
+          </w:tcPr>
+          <w:p>
+            <w:pPr>
+              <w:spacing w:line="360" w:lineRule="auto"/>
+              <w:ind w:left="0"/>
+              <w:rPr>
+                <w:rFonts w:cs="Times New Roman"/>
+                <w:szCs w:val="26"/>
+              </w:rPr>
+            </w:pPr>
+            <w:r>
+              <w:rPr>
+                <w:rFonts w:cs="Times New Roman"/>
+                <w:szCs w:val="26"/>
+              </w:rPr>
+              <w:t>Luồng sự kiện chính</w:t>
+            </w:r>
+          </w:p>
+        </w:tc>
+        <w:tc>
+          <w:tcPr>
+            <w:tcW w:w="4352" w:type="dxa"/>
+          </w:tcPr>
+          <w:p>
+            <w:pPr>
+              <w:spacing w:line="360" w:lineRule="auto"/>
+              <w:ind w:left="0"/>
+              <w:rPr>
+                <w:rFonts w:cs="Times New Roman"/>
+                <w:szCs w:val="26"/>
+              </w:rPr>
+            </w:pPr>
+            <w:r>
+              <w:rPr>
+                <w:rFonts w:cs="Times New Roman"/>
+                <w:szCs w:val="26"/>
+              </w:rPr>
+              <w:t>1. Người dùng chọn chức năng "Xem điểm" / "Kết quả học tập".</w:t>
+            </w:r>
+          </w:p>
+          <w:p>
+            <w:pPr>
+              <w:spacing w:line="360" w:lineRule="auto"/>
+              <w:ind w:left="0"/>
+              <w:rPr>
+                <w:rFonts w:cs="Times New Roman"/>
+                <w:szCs w:val="26"/>
+              </w:rPr>
+            </w:pPr>
+            <w:r>
+              <w:rPr>
+                <w:rFonts w:cs="Times New Roman"/>
+                <w:szCs w:val="26"/>
+              </w:rPr>
+              <w:t>2. Hệ thống kiểm tra vai trò của người dùng đã đăng nhập.</w:t>
+            </w:r>
+          </w:p>
+          <w:p>
+            <w:pPr>
+              <w:spacing w:line="360" w:lineRule="auto"/>
+              <w:ind w:left="0"/>
+              <w:rPr>
+                <w:rFonts w:cs="Times New Roman"/>
+                <w:szCs w:val="26"/>
+              </w:rPr>
+            </w:pPr>
+            <w:r>
+              <w:rPr>
+                <w:rFonts w:cs="Times New Roman"/>
+                <w:szCs w:val="26"/>
+              </w:rPr>
+              <w:t>3. Tùy theo vai trò, luồng xử lý sẽ khác nhau:</w:t>
+            </w:r>
+          </w:p>
+          <w:p>
+            <w:pPr>
+              <w:spacing w:line="360" w:lineRule="auto"/>
+              <w:ind w:left="0"/>
+              <w:rPr>
+                <w:rFonts w:cs="Times New Roman"/>
+                <w:szCs w:val="26"/>
+              </w:rPr>
+            </w:pPr>
+            <w:r>
+              <w:rPr>
+                <w:rFonts w:cs="Times New Roman"/>
+                <w:szCs w:val="26"/>
+              </w:rPr>
+              <w:t>- Nếu là Sinh viên: Hệ thống tự động lấy Mã số sinh viên và chuyển đến bước 4.</w:t>
+            </w:r>
+          </w:p>
+          <w:p>
+            <w:pPr>
+              <w:spacing w:line="360" w:lineRule="auto"/>
+              <w:ind w:left="0"/>
+              <w:rPr>
+                <w:rFonts w:cs="Times New Roman"/>
+                <w:szCs w:val="26"/>
+              </w:rPr>
+            </w:pPr>
+            <w:r>
+              <w:rPr>
+                <w:rFonts w:cs="Times New Roman"/>
+                <w:szCs w:val="26"/>
+              </w:rPr>
+              <w:t>- Nếu là Giảng viên: Hệ thống yêu cầu Giảng viên chọn một lớp học phần mà mình đang phụ trách, sau đó chuyển đến bước 4.</w:t>
+            </w:r>
+          </w:p>
+          <w:p>
+            <w:pPr>
+              <w:spacing w:line="360" w:lineRule="auto"/>
+              <w:ind w:left="0"/>
+              <w:rPr>
+                <w:rFonts w:cs="Times New Roman"/>
+                <w:szCs w:val="26"/>
+              </w:rPr>
+            </w:pPr>
+            <w:r>
+              <w:rPr>
+                <w:rFonts w:cs="Times New Roman"/>
+                <w:szCs w:val="26"/>
+              </w:rPr>
+              <w:t xml:space="preserve">- Nếu là Nhân viên phòng đào tạo: Hệ thống hiển thị giao diện tìm kiếm, yêu </w:t>
+            </w:r>
+            <w:r>
+              <w:rPr>
+                <w:rFonts w:cs="Times New Roman"/>
+                <w:szCs w:val="26"/>
+              </w:rPr>
+              <w:lastRenderedPageBreak/>
+              <w:t>cầu Nhân viên nhập Mã số sinh viên cần xem, sau đó chuyển đến bước 4.</w:t>
+            </w:r>
+          </w:p>
+          <w:p>
+            <w:pPr>
+              <w:spacing w:line="360" w:lineRule="auto"/>
+              <w:ind w:left="0"/>
+              <w:rPr>
+                <w:rFonts w:cs="Times New Roman"/>
+                <w:szCs w:val="26"/>
+              </w:rPr>
+            </w:pPr>
+            <w:r>
+              <w:rPr>
+                <w:rFonts w:cs="Times New Roman"/>
+                <w:szCs w:val="26"/>
+              </w:rPr>
+              <w:t>4. Hệ thống truy xuất dữ liệu điểm tương ứng từ cơ sở dữ liệu.</w:t>
+            </w:r>
+          </w:p>
+          <w:p>
+            <w:pPr>
+              <w:spacing w:line="360" w:lineRule="auto"/>
+              <w:ind w:left="0"/>
+              <w:rPr>
+                <w:rFonts w:cs="Times New Roman"/>
+                <w:szCs w:val="26"/>
+              </w:rPr>
+            </w:pPr>
+            <w:r>
+              <w:rPr>
+                <w:rFonts w:cs="Times New Roman"/>
+                <w:szCs w:val="26"/>
+              </w:rPr>
+              <w:t>5. Hệ thống hiển thị bảng điểm chi tiết.</w:t>
+            </w:r>
+          </w:p>
+        </w:tc>
+      </w:tr>
+      <w:tr>
+        <w:tc>
+          <w:tcPr>
+            <w:tcW w:w="4352" w:type="dxa"/>
+          </w:tcPr>
+          <w:p>
+            <w:pPr>
+              <w:spacing w:line="360" w:lineRule="auto"/>
+              <w:ind w:left="0"/>
+              <w:rPr>
+                <w:rFonts w:cs="Times New Roman"/>
+                <w:szCs w:val="26"/>
+              </w:rPr>
+            </w:pPr>
+            <w:r>
+              <w:rPr>
+                <w:rFonts w:cs="Times New Roman"/>
+                <w:szCs w:val="26"/>
+              </w:rPr>
+              <w:lastRenderedPageBreak/>
+              <w:t>Luồng rẽ nhánh</w:t>
+            </w:r>
+          </w:p>
+        </w:tc>
+        <w:tc>
+          <w:tcPr>
+            <w:tcW w:w="4352" w:type="dxa"/>
+          </w:tcPr>
+          <w:p>
+            <w:pPr>
+              <w:spacing w:line="360" w:lineRule="auto"/>
+              <w:ind w:left="0"/>
+              <w:rPr>
+                <w:rFonts w:cs="Times New Roman"/>
+                <w:szCs w:val="26"/>
+              </w:rPr>
+            </w:pPr>
+            <w:r>
+              <w:rPr>
+                <w:rFonts w:cs="Times New Roman"/>
+                <w:szCs w:val="26"/>
+              </w:rPr>
+              <w:t>5a. Dữ liệu điểm chưa được công bố</w:t>
+            </w:r>
+          </w:p>
+          <w:p>
+            <w:pPr>
+              <w:spacing w:line="360" w:lineRule="auto"/>
+              <w:ind w:left="0"/>
+              <w:rPr>
+                <w:rFonts w:cs="Times New Roman"/>
+                <w:szCs w:val="26"/>
+              </w:rPr>
+            </w:pPr>
+            <w:r>
+              <w:rPr>
+                <w:rFonts w:cs="Times New Roman"/>
+                <w:szCs w:val="26"/>
+              </w:rPr>
+              <w:t>1. Tại bước 5, nếu điểm chưa được công bố, hệ thống hiển thị thông báo: "Điểm chưa được cập nhật."</w:t>
+            </w:r>
+          </w:p>
+          <w:p>
+            <w:pPr>
+              <w:spacing w:line="360" w:lineRule="auto"/>
+              <w:ind w:left="0"/>
+              <w:rPr>
+                <w:rFonts w:cs="Times New Roman"/>
+                <w:szCs w:val="26"/>
+              </w:rPr>
+            </w:pPr>
+            <w:r>
+              <w:rPr>
+                <w:rFonts w:cs="Times New Roman"/>
+                <w:szCs w:val="26"/>
+              </w:rPr>
+              <w:t>3a. Không tìm thấy sinh viên/lớp học (Đối với Giảng viên, NV phòng đào tạo)</w:t>
+            </w:r>
+          </w:p>
+          <w:p>
+            <w:pPr>
+              <w:spacing w:line="360" w:lineRule="auto"/>
+              <w:ind w:left="0"/>
+              <w:rPr>
+                <w:rFonts w:cs="Times New Roman"/>
+                <w:szCs w:val="26"/>
+              </w:rPr>
+            </w:pPr>
+            <w:r>
+              <w:rPr>
+                <w:rFonts w:cs="Times New Roman"/>
+                <w:szCs w:val="26"/>
+              </w:rPr>
+              <w:t>1. Tại bước 3, nếu Giảng viên chọn lớp không có sinh viên hoặc Nhân viên nhập mã sinh viên không tồn tại, hệ thống sẽ báo lỗi: "Không tìm thấy dữ liệu."</w:t>
+            </w:r>
+          </w:p>
+          <w:p>
+            <w:pPr>
+              <w:spacing w:line="360" w:lineRule="auto"/>
+              <w:ind w:left="0"/>
+              <w:rPr>
+                <w:rFonts w:cs="Times New Roman"/>
+                <w:szCs w:val="26"/>
+              </w:rPr>
+            </w:pPr>
+            <w:r>
+              <w:rPr>
+                <w:rFonts w:cs="Times New Roman"/>
+                <w:szCs w:val="26"/>
+              </w:rPr>
+              <w:t>3b. Không có quyền truy cập</w:t>
+            </w:r>
+          </w:p>
+          <w:p>
+            <w:pPr>
+              <w:spacing w:line="360" w:lineRule="auto"/>
+              <w:ind w:left="0"/>
+              <w:rPr>
+                <w:rFonts w:cs="Times New Roman"/>
+                <w:szCs w:val="26"/>
+              </w:rPr>
+            </w:pPr>
+            <w:r>
+              <w:rPr>
+                <w:rFonts w:cs="Times New Roman"/>
+                <w:szCs w:val="26"/>
+              </w:rPr>
+              <w:t>1. Tại bước 3, nếu một Giảng viên cố gắng truy cập điểm của một lớp không phải do mình phụ trách, hệ thống sẽ từ chối và báo lỗi: "Bạn không có quyền xem thông tin này."</w:t>
+            </w:r>
+          </w:p>
+        </w:tc>
+      </w:tr>
+    </w:tbl>
+    <w:p>
+      <w:pPr>
+        <w:spacing w:line="360" w:lineRule="auto"/>
+        <w:rPr>
+          <w:rFonts w:cs="Times New Roman"/>
+          <w:szCs w:val="26"/>
+        </w:rPr>
+      </w:pPr>
+    </w:p>
+    <w:p>
+      <w:pPr>
+        <w:spacing w:line="360" w:lineRule="auto"/>
+        <w:rPr>
+          <w:rFonts w:cs="Times New Roman"/>
+          <w:szCs w:val="26"/>
+        </w:rPr>
+      </w:pPr>
+      <w:r>
+        <w:rPr>
+          <w:rFonts w:cs="Times New Roman"/>
+          <w:szCs w:val="26"/>
+        </w:rPr>
+        <w:t>Đặc tả thay đổi học phần:</w:t>
+      </w:r>
+    </w:p>
+    <w:p>
+      <w:pPr>
+        <w:spacing w:line="360" w:lineRule="auto"/>
+        <w:rPr>
+          <w:rFonts w:cs="Times New Roman"/>
+          <w:szCs w:val="26"/>
+        </w:rPr>
+      </w:pPr>
+    </w:p>
+    <w:tbl>
+      <w:tblPr>
+        <w:tblStyle w:val="TableGrid"/>
+        <w:tblW w:w="0" w:type="auto"/>
+        <w:tblInd w:w="357" w:type="dxa"/>
+        <w:tblLook w:val="04A0" w:firstRow="1" w:lastRow="0" w:firstColumn="1" w:lastColumn="0" w:noHBand="0" w:noVBand="1"/>
+      </w:tblPr>
+      <w:tblGrid>
+        <w:gridCol w:w="4348"/>
+        <w:gridCol w:w="4356"/>
+      </w:tblGrid>
+      <w:tr>
+        <w:tc>
+          <w:tcPr>
+            <w:tcW w:w="4530" w:type="dxa"/>
+          </w:tcPr>
+          <w:p>
+            <w:pPr>
+              <w:spacing w:line="360" w:lineRule="auto"/>
+              <w:ind w:left="0"/>
+              <w:rPr>
+                <w:rFonts w:cs="Times New Roman"/>
+                <w:szCs w:val="26"/>
+              </w:rPr>
+            </w:pPr>
+            <w:r>
+              <w:rPr>
+                <w:rFonts w:cs="Times New Roman"/>
+                <w:szCs w:val="26"/>
+              </w:rPr>
+              <w:lastRenderedPageBreak/>
+              <w:t>Thành phần</w:t>
+            </w:r>
+          </w:p>
+        </w:tc>
+        <w:tc>
+          <w:tcPr>
+            <w:tcW w:w="4531" w:type="dxa"/>
+          </w:tcPr>
+          <w:p>
+            <w:pPr>
+              <w:spacing w:line="360" w:lineRule="auto"/>
+              <w:ind w:left="0"/>
+              <w:rPr>
+                <w:rFonts w:cs="Times New Roman"/>
+                <w:szCs w:val="26"/>
+              </w:rPr>
+            </w:pPr>
+            <w:r>
+              <w:rPr>
+                <w:rFonts w:cs="Times New Roman"/>
+                <w:szCs w:val="26"/>
+              </w:rPr>
+              <w:t>Mô tả chi tiết</w:t>
+            </w:r>
+          </w:p>
+        </w:tc>
+      </w:tr>
+      <w:tr>
+        <w:tc>
+          <w:tcPr>
+            <w:tcW w:w="4530" w:type="dxa"/>
+          </w:tcPr>
+          <w:p>
+            <w:pPr>
+              <w:spacing w:line="360" w:lineRule="auto"/>
+              <w:ind w:left="0"/>
+              <w:rPr>
+                <w:rFonts w:cs="Times New Roman"/>
+                <w:szCs w:val="26"/>
+              </w:rPr>
+            </w:pPr>
+            <w:r>
+              <w:rPr>
+                <w:rFonts w:cs="Times New Roman"/>
+                <w:szCs w:val="26"/>
+              </w:rPr>
+              <w:t xml:space="preserve">Tên </w:t>
+            </w:r>
+            <w:proofErr w:type="spellStart"/>
+            <w:r>
+              <w:rPr>
+                <w:rFonts w:cs="Times New Roman"/>
+                <w:szCs w:val="26"/>
+              </w:rPr>
+              <w:t>Use</w:t>
+            </w:r>
+            <w:proofErr w:type="spellEnd"/>
+            <w:r>
+              <w:rPr>
+                <w:rFonts w:cs="Times New Roman"/>
+                <w:szCs w:val="26"/>
+              </w:rPr>
+              <w:t xml:space="preserve"> </w:t>
+            </w:r>
+            <w:proofErr w:type="spellStart"/>
+            <w:r>
+              <w:rPr>
+                <w:rFonts w:cs="Times New Roman"/>
+                <w:szCs w:val="26"/>
+              </w:rPr>
+              <w:t>Case</w:t>
+            </w:r>
+            <w:proofErr w:type="spellEnd"/>
+          </w:p>
+        </w:tc>
+        <w:tc>
+          <w:tcPr>
+            <w:tcW w:w="4531" w:type="dxa"/>
+          </w:tcPr>
+          <w:p>
+            <w:pPr>
+              <w:spacing w:line="360" w:lineRule="auto"/>
+              <w:ind w:left="0"/>
+              <w:rPr>
+                <w:rFonts w:cs="Times New Roman"/>
+                <w:szCs w:val="26"/>
+              </w:rPr>
+            </w:pPr>
+            <w:r>
+              <w:rPr>
+                <w:rFonts w:cs="Times New Roman"/>
+                <w:szCs w:val="26"/>
+              </w:rPr>
+              <w:t>Thay đổi lớp học phần</w:t>
+            </w:r>
+          </w:p>
+        </w:tc>
+      </w:tr>
+      <w:tr>
+        <w:tc>
+          <w:tcPr>
+            <w:tcW w:w="4530" w:type="dxa"/>
+          </w:tcPr>
+          <w:p>
+            <w:pPr>
+              <w:spacing w:line="360" w:lineRule="auto"/>
+              <w:ind w:left="0"/>
+              <w:rPr>
+                <w:rFonts w:cs="Times New Roman"/>
+                <w:szCs w:val="26"/>
+              </w:rPr>
+            </w:pPr>
+            <w:r>
+              <w:rPr>
+                <w:rFonts w:cs="Times New Roman"/>
+                <w:szCs w:val="26"/>
+              </w:rPr>
+              <w:t>Mã số (ID)</w:t>
+            </w:r>
+          </w:p>
+        </w:tc>
+        <w:tc>
+          <w:tcPr>
+            <w:tcW w:w="4531" w:type="dxa"/>
+          </w:tcPr>
+          <w:p>
+            <w:pPr>
+              <w:spacing w:line="360" w:lineRule="auto"/>
+              <w:ind w:left="0"/>
+              <w:rPr>
+                <w:rFonts w:cs="Times New Roman"/>
+                <w:szCs w:val="26"/>
+              </w:rPr>
+            </w:pPr>
+            <w:r>
+              <w:rPr>
+                <w:rFonts w:cs="Times New Roman"/>
+                <w:szCs w:val="26"/>
+              </w:rPr>
+              <w:t>UC-DOI-LOP</w:t>
+            </w:r>
+          </w:p>
+        </w:tc>
+      </w:tr>
+      <w:tr>
+        <w:tc>
+          <w:tcPr>
+            <w:tcW w:w="4530" w:type="dxa"/>
+          </w:tcPr>
+          <w:p>
+            <w:pPr>
+              <w:spacing w:line="360" w:lineRule="auto"/>
+              <w:ind w:left="0"/>
+              <w:rPr>
+                <w:rFonts w:cs="Times New Roman"/>
+                <w:szCs w:val="26"/>
+              </w:rPr>
+            </w:pPr>
+            <w:r>
+              <w:rPr>
+                <w:rFonts w:cs="Times New Roman"/>
+                <w:szCs w:val="26"/>
+              </w:rPr>
+              <w:t>Tác Nhân</w:t>
+            </w:r>
+          </w:p>
+        </w:tc>
+        <w:tc>
+          <w:tcPr>
+            <w:tcW w:w="4531" w:type="dxa"/>
+          </w:tcPr>
+          <w:p>
+            <w:pPr>
+              <w:spacing w:line="360" w:lineRule="auto"/>
+              <w:ind w:left="0"/>
+              <w:rPr>
+                <w:rFonts w:cs="Times New Roman"/>
+                <w:szCs w:val="26"/>
+              </w:rPr>
+            </w:pPr>
+            <w:r>
+              <w:rPr>
+                <w:rFonts w:cs="Times New Roman"/>
+                <w:szCs w:val="26"/>
+              </w:rPr>
+              <w:t>Sinh viên, Nhân viên phòng đào tạo</w:t>
+            </w:r>
+          </w:p>
+        </w:tc>
+      </w:tr>
+      <w:tr>
+        <w:tc>
+          <w:tcPr>
+            <w:tcW w:w="4530" w:type="dxa"/>
+          </w:tcPr>
+          <w:p>
+            <w:pPr>
+              <w:spacing w:line="360" w:lineRule="auto"/>
+              <w:ind w:left="0"/>
+              <w:rPr>
+                <w:rFonts w:cs="Times New Roman"/>
+                <w:szCs w:val="26"/>
+              </w:rPr>
+            </w:pPr>
+            <w:r>
+              <w:rPr>
+                <w:rFonts w:cs="Times New Roman"/>
+                <w:szCs w:val="26"/>
+              </w:rPr>
+              <w:t>Mô tả</w:t>
+            </w:r>
+          </w:p>
+        </w:tc>
+        <w:tc>
+          <w:tcPr>
+            <w:tcW w:w="4531" w:type="dxa"/>
+          </w:tcPr>
+          <w:p>
+            <w:pPr>
+              <w:spacing w:line="360" w:lineRule="auto"/>
+              <w:ind w:left="0"/>
+              <w:rPr>
+                <w:rFonts w:cs="Times New Roman"/>
+                <w:szCs w:val="26"/>
+              </w:rPr>
+            </w:pPr>
+            <w:proofErr w:type="spellStart"/>
+            <w:r>
+              <w:rPr>
+                <w:rFonts w:cs="Times New Roman"/>
+                <w:szCs w:val="26"/>
+              </w:rPr>
+              <w:t>Use</w:t>
+            </w:r>
+            <w:proofErr w:type="spellEnd"/>
+            <w:r>
+              <w:rPr>
+                <w:rFonts w:cs="Times New Roman"/>
+                <w:szCs w:val="26"/>
+              </w:rPr>
+              <w:t xml:space="preserve"> </w:t>
+            </w:r>
+            <w:proofErr w:type="spellStart"/>
+            <w:r>
+              <w:rPr>
+                <w:rFonts w:cs="Times New Roman"/>
+                <w:szCs w:val="26"/>
+              </w:rPr>
+              <w:t>case</w:t>
+            </w:r>
+            <w:proofErr w:type="spellEnd"/>
+            <w:r>
+              <w:rPr>
+                <w:rFonts w:cs="Times New Roman"/>
+                <w:szCs w:val="26"/>
+              </w:rPr>
+              <w:t xml:space="preserve"> này cho phép người dùng có thẩm quyền (Sinh viên tự thay đổi hoặc Nhân viên phòng đào tạo thay đổi cho sinh viên) chuyển đổi lớp học phần đã đăng ký của một môn học.</w:t>
+            </w:r>
+          </w:p>
+        </w:tc>
+      </w:tr>
+      <w:tr>
+        <w:tc>
+          <w:tcPr>
+            <w:tcW w:w="4530" w:type="dxa"/>
+          </w:tcPr>
+          <w:p>
+            <w:pPr>
+              <w:spacing w:line="360" w:lineRule="auto"/>
+              <w:ind w:left="0"/>
+              <w:rPr>
+                <w:rFonts w:cs="Times New Roman"/>
+                <w:szCs w:val="26"/>
+              </w:rPr>
+            </w:pPr>
+            <w:r>
+              <w:rPr>
+                <w:rFonts w:cs="Times New Roman"/>
+                <w:szCs w:val="26"/>
+              </w:rPr>
+              <w:t>Điều kiện tiên quyết</w:t>
+            </w:r>
+          </w:p>
+        </w:tc>
+        <w:tc>
+          <w:tcPr>
+            <w:tcW w:w="4531" w:type="dxa"/>
+          </w:tcPr>
+          <w:p>
+            <w:pPr>
+              <w:spacing w:line="360" w:lineRule="auto"/>
+              <w:ind w:left="0"/>
+              <w:rPr>
+                <w:rFonts w:cs="Times New Roman"/>
+                <w:szCs w:val="26"/>
+              </w:rPr>
+            </w:pPr>
+            <w:r>
+              <w:rPr>
+                <w:rFonts w:cs="Times New Roman"/>
+                <w:szCs w:val="26"/>
+              </w:rPr>
+              <w:t xml:space="preserve">1. Người dùng đã đăng nhập vào hệ </w:t>
+            </w:r>
+            <w:r>
+              <w:rPr>
+                <w:rFonts w:cs="Times New Roman"/>
+                <w:szCs w:val="26"/>
+              </w:rPr>
+              <w:t>thống.</w:t>
+            </w:r>
+          </w:p>
+          <w:p>
+            <w:pPr>
+              <w:spacing w:line="360" w:lineRule="auto"/>
+              <w:ind w:left="0"/>
+              <w:rPr>
+                <w:rFonts w:cs="Times New Roman"/>
+                <w:szCs w:val="26"/>
+              </w:rPr>
+            </w:pPr>
+            <w:r>
+              <w:rPr>
+                <w:rFonts w:cs="Times New Roman"/>
+                <w:szCs w:val="26"/>
+              </w:rPr>
+              <w:t xml:space="preserve">2. Sinh viên liên quan đã được đăng ký vào lớp học phần </w:t>
+            </w:r>
+            <w:r>
+              <w:rPr>
+                <w:rFonts w:cs="Times New Roman"/>
+                <w:szCs w:val="26"/>
+              </w:rPr>
+              <w:t>cũ.</w:t>
+            </w:r>
+          </w:p>
+          <w:p>
+            <w:pPr>
+              <w:spacing w:line="360" w:lineRule="auto"/>
+              <w:ind w:left="0"/>
+              <w:rPr>
+                <w:rFonts w:cs="Times New Roman"/>
+                <w:szCs w:val="26"/>
+              </w:rPr>
+            </w:pPr>
+            <w:r>
+              <w:rPr>
+                <w:rFonts w:cs="Times New Roman"/>
+                <w:szCs w:val="26"/>
+              </w:rPr>
+              <w:t>3. Lớp học phần mới muốn chuyển đến phải còn chỗ trống.</w:t>
+            </w:r>
+          </w:p>
+        </w:tc>
+      </w:tr>
+      <w:tr>
+        <w:tc>
+          <w:tcPr>
+            <w:tcW w:w="4530" w:type="dxa"/>
+          </w:tcPr>
+          <w:p>
+            <w:pPr>
+              <w:spacing w:line="360" w:lineRule="auto"/>
+              <w:ind w:left="0"/>
+              <w:rPr>
+                <w:rFonts w:cs="Times New Roman"/>
+                <w:szCs w:val="26"/>
+              </w:rPr>
+            </w:pPr>
+            <w:r>
+              <w:rPr>
+                <w:rFonts w:cs="Times New Roman"/>
+                <w:szCs w:val="26"/>
+              </w:rPr>
+              <w:t>Điều kiện sau</w:t>
+            </w:r>
+          </w:p>
+        </w:tc>
+        <w:tc>
+          <w:tcPr>
+            <w:tcW w:w="4531" w:type="dxa"/>
+          </w:tcPr>
+          <w:p>
+            <w:pPr>
+              <w:spacing w:line="360" w:lineRule="auto"/>
+              <w:ind w:left="0"/>
+              <w:rPr>
+                <w:rFonts w:cs="Times New Roman"/>
+                <w:szCs w:val="26"/>
+              </w:rPr>
+            </w:pPr>
+            <w:r>
+              <w:rPr>
+                <w:rFonts w:cs="Times New Roman"/>
+                <w:szCs w:val="26"/>
+              </w:rPr>
+              <w:t>Thành công: Trạng thái đăng ký của sinh viên được cập nhật: hủy ở lớp cũ, thêm vào lớp mới. Sĩ số các lớp được cập nhật.</w:t>
+            </w:r>
+          </w:p>
+          <w:p>
+            <w:pPr>
+              <w:spacing w:line="360" w:lineRule="auto"/>
+              <w:ind w:left="0"/>
+              <w:rPr>
+                <w:rFonts w:cs="Times New Roman"/>
+                <w:szCs w:val="26"/>
+              </w:rPr>
+            </w:pPr>
+            <w:r>
+              <w:rPr>
+                <w:rFonts w:cs="Times New Roman"/>
+                <w:szCs w:val="26"/>
+              </w:rPr>
+              <w:t>Thất bại: Trạng thái đăng ký của sinh viên không thay đổi.</w:t>
+            </w:r>
+          </w:p>
+        </w:tc>
+      </w:tr>
+      <w:tr>
+        <w:tc>
+          <w:tcPr>
+            <w:tcW w:w="4530" w:type="dxa"/>
+          </w:tcPr>
+          <w:p>
+            <w:pPr>
+              <w:spacing w:line="360" w:lineRule="auto"/>
+              <w:ind w:left="0"/>
+              <w:rPr>
+                <w:rFonts w:cs="Times New Roman"/>
+                <w:szCs w:val="26"/>
+              </w:rPr>
+            </w:pPr>
+            <w:r>
+              <w:rPr>
+                <w:rFonts w:cs="Times New Roman"/>
+                <w:szCs w:val="26"/>
+              </w:rPr>
+              <w:t>Luồng sự kiện chính</w:t>
+            </w:r>
+          </w:p>
+        </w:tc>
+        <w:tc>
+          <w:tcPr>
+            <w:tcW w:w="4531" w:type="dxa"/>
+          </w:tcPr>
+          <w:p>
+            <w:pPr>
+              <w:spacing w:line="360" w:lineRule="auto"/>
+              <w:ind w:left="0"/>
+              <w:rPr>
+                <w:rFonts w:cs="Times New Roman"/>
+                <w:szCs w:val="26"/>
+              </w:rPr>
+            </w:pPr>
+            <w:r>
+              <w:rPr>
+                <w:rFonts w:cs="Times New Roman"/>
+                <w:szCs w:val="26"/>
+              </w:rPr>
+              <w:t>1. Người dùng khởi tạo chức năng thay đổi lớp học phần.</w:t>
+            </w:r>
+          </w:p>
+          <w:p>
+            <w:pPr>
+              <w:spacing w:line="360" w:lineRule="auto"/>
+              <w:ind w:left="0"/>
+              <w:rPr>
+                <w:rFonts w:cs="Times New Roman"/>
+                <w:szCs w:val="26"/>
+              </w:rPr>
+            </w:pPr>
+            <w:r>
+              <w:rPr>
+                <w:rFonts w:cs="Times New Roman"/>
+                <w:szCs w:val="26"/>
+              </w:rPr>
+              <w:t xml:space="preserve">2. Hệ thống kiểm tra vai trò của người dùng: </w:t>
+            </w:r>
+          </w:p>
+          <w:p>
+            <w:pPr>
+              <w:spacing w:line="360" w:lineRule="auto"/>
+              <w:ind w:left="0"/>
+              <w:rPr>
+                <w:rFonts w:cs="Times New Roman"/>
+                <w:szCs w:val="26"/>
+              </w:rPr>
+            </w:pPr>
+            <w:r>
+              <w:rPr>
+                <w:rFonts w:cs="Times New Roman"/>
+                <w:szCs w:val="26"/>
+              </w:rPr>
+              <w:lastRenderedPageBreak/>
+              <w:t xml:space="preserve">- Nếu là Sinh viên: Hệ thống tự động xác định sinh viên và hiển thị thời khóa biểu hiện tại của họ. </w:t>
+            </w:r>
+          </w:p>
+          <w:p>
+            <w:pPr>
+              <w:spacing w:line="360" w:lineRule="auto"/>
+              <w:ind w:left="0"/>
+              <w:rPr>
+                <w:rFonts w:cs="Times New Roman"/>
+                <w:szCs w:val="26"/>
+              </w:rPr>
+            </w:pPr>
+            <w:r>
+              <w:rPr>
+                <w:rFonts w:cs="Times New Roman"/>
+                <w:szCs w:val="26"/>
+              </w:rPr>
+              <w:t>- Nếu là Nhân viên phòng đào tạo: Hệ thống yêu cầu Nhân viên tìm kiếm và chọn sinh viên cần thay đổi lớp.</w:t>
+            </w:r>
+          </w:p>
+          <w:p>
+            <w:pPr>
+              <w:spacing w:line="360" w:lineRule="auto"/>
+              <w:ind w:left="0"/>
+              <w:rPr>
+                <w:rFonts w:cs="Times New Roman"/>
+                <w:szCs w:val="26"/>
+              </w:rPr>
+            </w:pPr>
+            <w:r>
+              <w:rPr>
+                <w:rFonts w:cs="Times New Roman"/>
+                <w:szCs w:val="26"/>
+              </w:rPr>
+              <w:t>3. Người dùng chọn môn học cần thay đổi lớp từ thời khóa biểu.</w:t>
+            </w:r>
+          </w:p>
+          <w:p>
+            <w:pPr>
+              <w:spacing w:line="360" w:lineRule="auto"/>
+              <w:ind w:left="0"/>
+              <w:rPr>
+                <w:rFonts w:cs="Times New Roman"/>
+                <w:szCs w:val="26"/>
+              </w:rPr>
+            </w:pPr>
+            <w:r>
+              <w:rPr>
+                <w:rFonts w:cs="Times New Roman"/>
+                <w:szCs w:val="26"/>
+              </w:rPr>
+              <w:t>4. Hệ thống hiển thị danh sách các lớp học phần khác của cùng môn học đó (kèm sĩ số, lịch học).</w:t>
+            </w:r>
+          </w:p>
+          <w:p>
+            <w:pPr>
+              <w:spacing w:line="360" w:lineRule="auto"/>
+              <w:ind w:left="0"/>
+              <w:rPr>
+                <w:rFonts w:cs="Times New Roman"/>
+                <w:szCs w:val="26"/>
+              </w:rPr>
+            </w:pPr>
+            <w:r>
+              <w:rPr>
+                <w:rFonts w:cs="Times New Roman"/>
+                <w:szCs w:val="26"/>
+              </w:rPr>
+              <w:t>5. Người dùng chọn lớp học phần mới mong muốn.</w:t>
+            </w:r>
+          </w:p>
+          <w:p>
+            <w:pPr>
+              <w:spacing w:line="360" w:lineRule="auto"/>
+              <w:ind w:left="0"/>
+              <w:rPr>
+                <w:rFonts w:cs="Times New Roman"/>
+                <w:szCs w:val="26"/>
+              </w:rPr>
+            </w:pPr>
+            <w:r>
+              <w:rPr>
+                <w:rFonts w:cs="Times New Roman"/>
+                <w:szCs w:val="26"/>
+              </w:rPr>
+              <w:t>6. Người dùng xác nhận yêu cầu thay đổi.</w:t>
+            </w:r>
+          </w:p>
+          <w:p>
+            <w:pPr>
+              <w:spacing w:line="360" w:lineRule="auto"/>
+              <w:ind w:left="0"/>
+              <w:rPr>
+                <w:rFonts w:cs="Times New Roman"/>
+                <w:szCs w:val="26"/>
+              </w:rPr>
+            </w:pPr>
+            <w:r>
+              <w:rPr>
+                <w:rFonts w:cs="Times New Roman"/>
+                <w:szCs w:val="26"/>
+              </w:rPr>
+              <w:t>7. Hệ thống kiểm tra các điều kiện (còn chỗ, không trùng lịch). Đối với Sinh viên, hệ thống kiểm tra thêm điều kiện còn trong hạn điều chỉnh.</w:t>
+            </w:r>
+          </w:p>
+          <w:p>
+            <w:pPr>
+              <w:spacing w:line="360" w:lineRule="auto"/>
+              <w:ind w:left="0"/>
+              <w:rPr>
+                <w:rFonts w:cs="Times New Roman"/>
+                <w:szCs w:val="26"/>
+              </w:rPr>
+            </w:pPr>
+            <w:r>
+              <w:rPr>
+                <w:rFonts w:cs="Times New Roman"/>
+                <w:szCs w:val="26"/>
+              </w:rPr>
+              <w:t>8. Hệ thống thực hiện giao dịch, cập nhật dữ liệu đăng ký.</w:t>
+            </w:r>
+          </w:p>
+          <w:p>
+            <w:pPr>
+              <w:spacing w:line="360" w:lineRule="auto"/>
+              <w:ind w:left="0"/>
+              <w:rPr>
+                <w:rFonts w:cs="Times New Roman"/>
+                <w:szCs w:val="26"/>
+              </w:rPr>
+            </w:pPr>
+            <w:r>
+              <w:rPr>
+                <w:rFonts w:cs="Times New Roman"/>
+                <w:szCs w:val="26"/>
+              </w:rPr>
+              <w:t>9. Hệ thống hiển thị thông báo thay đổi thành công.</w:t>
+            </w:r>
+          </w:p>
+        </w:tc>
+      </w:tr>
+      <w:tr>
+        <w:tc>
+          <w:tcPr>
+            <w:tcW w:w="4530" w:type="dxa"/>
+          </w:tcPr>
+          <w:p>
+            <w:pPr>
+              <w:spacing w:line="360" w:lineRule="auto"/>
+              <w:ind w:left="0"/>
+              <w:rPr>
+                <w:rFonts w:cs="Times New Roman"/>
+                <w:szCs w:val="26"/>
+              </w:rPr>
+            </w:pPr>
+            <w:r>
+              <w:rPr>
+                <w:rFonts w:cs="Times New Roman"/>
+                <w:szCs w:val="26"/>
+              </w:rPr>
+              <w:t>Luồng rẽ nhánh</w:t>
+            </w:r>
+          </w:p>
+        </w:tc>
+        <w:tc>
+          <w:tcPr>
+            <w:tcW w:w="4531" w:type="dxa"/>
+          </w:tcPr>
+          <w:p>
+            <w:pPr>
+              <w:spacing w:line="360" w:lineRule="auto"/>
+              <w:ind w:left="0"/>
+              <w:rPr>
+                <w:rFonts w:cs="Times New Roman"/>
+                <w:szCs w:val="26"/>
+              </w:rPr>
+            </w:pPr>
+            <w:r>
+              <w:rPr>
+                <w:rFonts w:cs="Times New Roman"/>
+                <w:szCs w:val="26"/>
+              </w:rPr>
+              <w:t>2a. Không tìm thấy sinh viên (Đối với Nhân viên phòng đào tạo)</w:t>
+            </w:r>
+          </w:p>
+          <w:p>
+            <w:pPr>
+              <w:spacing w:line="360" w:lineRule="auto"/>
+              <w:ind w:left="0"/>
+              <w:rPr>
+                <w:rFonts w:cs="Times New Roman"/>
+                <w:szCs w:val="26"/>
+              </w:rPr>
+            </w:pPr>
+            <w:r>
+              <w:rPr>
+                <w:rFonts w:cs="Times New Roman"/>
+                <w:szCs w:val="26"/>
+              </w:rPr>
+              <w:lastRenderedPageBreak/>
+              <w:t>1. Tại bước 2, nếu Nhân viên nhập mã sinh viên không tồn tại, hệ thống báo lỗi "Không tìm thấy sinh viên."</w:t>
+            </w:r>
+          </w:p>
+          <w:p>
+            <w:pPr>
+              <w:spacing w:line="360" w:lineRule="auto"/>
+              <w:ind w:left="0"/>
+              <w:rPr>
+                <w:rFonts w:cs="Times New Roman"/>
+                <w:szCs w:val="26"/>
+              </w:rPr>
+            </w:pPr>
+            <w:r>
+              <w:rPr>
+                <w:rFonts w:cs="Times New Roman"/>
+                <w:szCs w:val="26"/>
+              </w:rPr>
+              <w:t>7a. Lớp học phần mới đã hết chỗ    </w:t>
+            </w:r>
+          </w:p>
+          <w:p>
+            <w:pPr>
+              <w:spacing w:line="360" w:lineRule="auto"/>
+              <w:ind w:left="0"/>
+              <w:rPr>
+                <w:rFonts w:cs="Times New Roman"/>
+                <w:szCs w:val="26"/>
+              </w:rPr>
+            </w:pPr>
+            <w:r>
+              <w:rPr>
+                <w:rFonts w:cs="Times New Roman"/>
+                <w:szCs w:val="26"/>
+              </w:rPr>
+              <w:t>1. Tại bước 7, nếu lớp học phần mới đã hết chỗ, hệ thống sẽ hiển thị thông báo: "Lớp học phần này đã đầy."</w:t>
+            </w:r>
+          </w:p>
+          <w:p>
+            <w:pPr>
+              <w:spacing w:line="360" w:lineRule="auto"/>
+              <w:ind w:left="0"/>
+              <w:rPr>
+                <w:rFonts w:cs="Times New Roman"/>
+                <w:szCs w:val="26"/>
+              </w:rPr>
+            </w:pPr>
+            <w:r>
+              <w:rPr>
+                <w:rFonts w:cs="Times New Roman"/>
+                <w:szCs w:val="26"/>
+              </w:rPr>
+              <w:t>7b. Trùng lịch học</w:t>
+            </w:r>
+          </w:p>
+          <w:p>
+            <w:pPr>
+              <w:spacing w:line="360" w:lineRule="auto"/>
+              <w:ind w:left="0"/>
+              <w:rPr>
+                <w:rFonts w:cs="Times New Roman"/>
+                <w:szCs w:val="26"/>
+              </w:rPr>
+            </w:pPr>
+            <w:r>
+              <w:rPr>
+                <w:rFonts w:cs="Times New Roman"/>
+                <w:szCs w:val="26"/>
+              </w:rPr>
+              <w:t>1. Tại bước 7, nếu lịch của lớp mới trùng với một lớp khác, hệ thống sẽ báo lỗi: "Trùng lịch học."</w:t>
+            </w:r>
+          </w:p>
+          <w:p>
+            <w:pPr>
+              <w:spacing w:line="360" w:lineRule="auto"/>
+              <w:ind w:left="0"/>
+              <w:rPr>
+                <w:rFonts w:cs="Times New Roman"/>
+                <w:szCs w:val="26"/>
+              </w:rPr>
+            </w:pPr>
+            <w:r>
+              <w:rPr>
+                <w:rFonts w:cs="Times New Roman"/>
+                <w:szCs w:val="26"/>
+              </w:rPr>
+              <w:t>7c. Hết hạn điều chỉnh (Đối với Sinh viên)</w:t>
+            </w:r>
+          </w:p>
+          <w:p>
+            <w:pPr>
+              <w:spacing w:line="360" w:lineRule="auto"/>
+              <w:ind w:left="0"/>
+              <w:rPr>
+                <w:rFonts w:cs="Times New Roman"/>
+                <w:szCs w:val="26"/>
+              </w:rPr>
+            </w:pPr>
+            <w:r>
+              <w:rPr>
+                <w:rFonts w:cs="Times New Roman"/>
+                <w:szCs w:val="26"/>
+              </w:rPr>
+              <w:t>1. Tại bước 7, nếu đã hết thời gian điều chỉnh, hệ thống sẽ báo lỗi: "Đã hết hạn điều chỉnh đăng ký.</w:t>
+            </w:r>
+            <w:r>
+              <w:rPr>
+                <w:rFonts w:cs="Times New Roman"/>
+                <w:szCs w:val="26"/>
+              </w:rPr>
+              <w:t>”</w:t>
+            </w:r>
+          </w:p>
+        </w:tc>
+      </w:tr>
+    </w:tbl>
+    <w:p>
+      <w:pPr>
+        <w:spacing w:line="360" w:lineRule="auto"/>
+        <w:rPr>
+          <w:rFonts w:cs="Times New Roman"/>
+          <w:szCs w:val="26"/>
+        </w:rPr>
       </w:pPr>
     </w:p>
     <w:sectPr>
@@ -1588,6 +4261,417 @@
     </w:lvl>
   </w:abstractNum>
   <w:abstractNum w:abstractNumId="1" w15:restartNumberingAfterBreak="0">
+    <w:nsid w:val="0A2559D0"/>
+    <w:multiLevelType w:val="hybridMultilevel"/>
+    <w:tmpl w:val="9A2CF288"/>
+    <w:lvl w:ilvl="0" w:tplc="042A000B">
+      <w:start w:val="1"/>
+      <w:numFmt w:val="bullet"/>
+      <w:lvlText w:val=""/>
+      <w:lvlJc w:val="left"/>
+      <w:pPr>
+        <w:ind w:left="720" w:hanging="360"/>
+      </w:pPr>
+      <w:rPr>
+        <w:rFonts w:ascii="Wingdings" w:hAnsi="Wingdings" w:hint="default"/>
+      </w:rPr>
+    </w:lvl>
+    <w:lvl w:ilvl="1" w:tplc="FFFFFFFF">
+      <w:start w:val="1"/>
+      <w:numFmt w:val="bullet"/>
+      <w:lvlText w:val="o"/>
+      <w:lvlJc w:val="left"/>
+      <w:pPr>
+        <w:ind w:left="1440" w:hanging="360"/>
+      </w:pPr>
+      <w:rPr>
+        <w:rFonts w:ascii="Courier New" w:hAnsi="Courier New" w:cs="Courier New" w:hint="default"/>
+      </w:rPr>
+    </w:lvl>
+    <w:lvl w:ilvl="2" w:tplc="FFFFFFFF" w:tentative="1">
+      <w:start w:val="1"/>
+      <w:numFmt w:val="bullet"/>
+      <w:lvlText w:val=""/>
+      <w:lvlJc w:val="left"/>
+      <w:pPr>
+        <w:ind w:left="2160" w:hanging="360"/>
+      </w:pPr>
+      <w:rPr>
+        <w:rFonts w:ascii="Wingdings" w:hAnsi="Wingdings" w:hint="default"/>
+      </w:rPr>
+    </w:lvl>
+    <w:lvl w:ilvl="3" w:tplc="FFFFFFFF" w:tentative="1">
+      <w:start w:val="1"/>
+      <w:numFmt w:val="bullet"/>
+      <w:lvlText w:val=""/>
+      <w:lvlJc w:val="left"/>
+      <w:pPr>
+        <w:ind w:left="2880" w:hanging="360"/>
+      </w:pPr>
+      <w:rPr>
+        <w:rFonts w:ascii="Symbol" w:hAnsi="Symbol" w:hint="default"/>
+      </w:rPr>
+    </w:lvl>
+    <w:lvl w:ilvl="4" w:tplc="FFFFFFFF" w:tentative="1">
+      <w:start w:val="1"/>
+      <w:numFmt w:val="bullet"/>
+      <w:lvlText w:val="o"/>
+      <w:lvlJc w:val="left"/>
+      <w:pPr>
+        <w:ind w:left="3600" w:hanging="360"/>
+      </w:pPr>
+      <w:rPr>
+        <w:rFonts w:ascii="Courier New" w:hAnsi="Courier New" w:cs="Courier New" w:hint="default"/>
+      </w:rPr>
+    </w:lvl>
+    <w:lvl w:ilvl="5" w:tplc="FFFFFFFF" w:tentative="1">
+      <w:start w:val="1"/>
+      <w:numFmt w:val="bullet"/>
+      <w:lvlText w:val=""/>
+      <w:lvlJc w:val="left"/>
+      <w:pPr>
+        <w:ind w:left="4320" w:hanging="360"/>
+      </w:pPr>
+      <w:rPr>
+        <w:rFonts w:ascii="Wingdings" w:hAnsi="Wingdings" w:hint="default"/>
+      </w:rPr>
+    </w:lvl>
+    <w:lvl w:ilvl="6" w:tplc="FFFFFFFF" w:tentative="1">
+      <w:start w:val="1"/>
+      <w:numFmt w:val="bullet"/>
+      <w:lvlText w:val=""/>
+      <w:lvlJc w:val="left"/>
+      <w:pPr>
+        <w:ind w:left="5040" w:hanging="360"/>
+      </w:pPr>
+      <w:rPr>
+        <w:rFonts w:ascii="Symbol" w:hAnsi="Symbol" w:hint="default"/>
+      </w:rPr>
+    </w:lvl>
+    <w:lvl w:ilvl="7" w:tplc="FFFFFFFF" w:tentative="1">
+      <w:start w:val="1"/>
+      <w:numFmt w:val="bullet"/>
+      <w:lvlText w:val="o"/>
+      <w:lvlJc w:val="left"/>
+      <w:pPr>
+        <w:ind w:left="5760" w:hanging="360"/>
+      </w:pPr>
+      <w:rPr>
+        <w:rFonts w:ascii="Courier New" w:hAnsi="Courier New" w:cs="Courier New" w:hint="default"/>
+      </w:rPr>
+    </w:lvl>
+    <w:lvl w:ilvl="8" w:tplc="FFFFFFFF" w:tentative="1">
+      <w:start w:val="1"/>
+      <w:numFmt w:val="bullet"/>
+      <w:lvlText w:val=""/>
+      <w:lvlJc w:val="left"/>
+      <w:pPr>
+        <w:ind w:left="6480" w:hanging="360"/>
+      </w:pPr>
+      <w:rPr>
+        <w:rFonts w:ascii="Wingdings" w:hAnsi="Wingdings" w:hint="default"/>
+      </w:rPr>
+    </w:lvl>
+  </w:abstractNum>
+  <w:abstractNum w:abstractNumId="2" w15:restartNumberingAfterBreak="0">
+    <w:nsid w:val="109D0555"/>
+    <w:multiLevelType w:val="multilevel"/>
+    <w:tmpl w:val="05F00B98"/>
+    <w:lvl w:ilvl="0">
+      <w:start w:val="1"/>
+      <w:numFmt w:val="bullet"/>
+      <w:lvlText w:val=""/>
+      <w:lvlJc w:val="left"/>
+      <w:pPr>
+        <w:tabs>
+          <w:tab w:val="num" w:pos="720"/>
+        </w:tabs>
+        <w:ind w:left="720" w:hanging="360"/>
+      </w:pPr>
+      <w:rPr>
+        <w:rFonts w:ascii="Wingdings" w:hAnsi="Wingdings" w:hint="default"/>
+        <w:sz w:val="20"/>
+      </w:rPr>
+    </w:lvl>
+    <w:lvl w:ilvl="1" w:tentative="1">
+      <w:start w:val="1"/>
+      <w:numFmt w:val="bullet"/>
+      <w:lvlText w:val="o"/>
+      <w:lvlJc w:val="left"/>
+      <w:pPr>
+        <w:tabs>
+          <w:tab w:val="num" w:pos="1440"/>
+        </w:tabs>
+        <w:ind w:left="1440" w:hanging="360"/>
+      </w:pPr>
+      <w:rPr>
+        <w:rFonts w:ascii="Courier New" w:hAnsi="Courier New" w:hint="default"/>
+        <w:sz w:val="20"/>
+      </w:rPr>
+    </w:lvl>
+    <w:lvl w:ilvl="2" w:tentative="1">
+      <w:start w:val="1"/>
+      <w:numFmt w:val="bullet"/>
+      <w:lvlText w:val=""/>
+      <w:lvlJc w:val="left"/>
+      <w:pPr>
+        <w:tabs>
+          <w:tab w:val="num" w:pos="2160"/>
+        </w:tabs>
+        <w:ind w:left="2160" w:hanging="360"/>
+      </w:pPr>
+      <w:rPr>
+        <w:rFonts w:ascii="Wingdings" w:hAnsi="Wingdings" w:hint="default"/>
+        <w:sz w:val="20"/>
+      </w:rPr>
+    </w:lvl>
+    <w:lvl w:ilvl="3" w:tentative="1">
+      <w:start w:val="1"/>
+      <w:numFmt w:val="bullet"/>
+      <w:lvlText w:val=""/>
+      <w:lvlJc w:val="left"/>
+      <w:pPr>
+        <w:tabs>
+          <w:tab w:val="num" w:pos="2880"/>
+        </w:tabs>
+        <w:ind w:left="2880" w:hanging="360"/>
+      </w:pPr>
+      <w:rPr>
+        <w:rFonts w:ascii="Wingdings" w:hAnsi="Wingdings" w:hint="default"/>
+        <w:sz w:val="20"/>
+      </w:rPr>
+    </w:lvl>
+    <w:lvl w:ilvl="4" w:tentative="1">
+      <w:start w:val="1"/>
+      <w:numFmt w:val="bullet"/>
+      <w:lvlText w:val=""/>
+      <w:lvlJc w:val="left"/>
+      <w:pPr>
+        <w:tabs>
+          <w:tab w:val="num" w:pos="3600"/>
+        </w:tabs>
+        <w:ind w:left="3600" w:hanging="360"/>
+      </w:pPr>
+      <w:rPr>
+        <w:rFonts w:ascii="Wingdings" w:hAnsi="Wingdings" w:hint="default"/>
+        <w:sz w:val="20"/>
+      </w:rPr>
+    </w:lvl>
+    <w:lvl w:ilvl="5" w:tentative="1">
+      <w:start w:val="1"/>
+      <w:numFmt w:val="bullet"/>
+      <w:lvlText w:val=""/>
+      <w:lvlJc w:val="left"/>
+      <w:pPr>
+        <w:tabs>
+          <w:tab w:val="num" w:pos="4320"/>
+        </w:tabs>
+        <w:ind w:left="4320" w:hanging="360"/>
+      </w:pPr>
+      <w:rPr>
+        <w:rFonts w:ascii="Wingdings" w:hAnsi="Wingdings" w:hint="default"/>
+        <w:sz w:val="20"/>
+      </w:rPr>
+    </w:lvl>
+    <w:lvl w:ilvl="6" w:tentative="1">
+      <w:start w:val="1"/>
+      <w:numFmt w:val="bullet"/>
+      <w:lvlText w:val=""/>
+      <w:lvlJc w:val="left"/>
+      <w:pPr>
+        <w:tabs>
+          <w:tab w:val="num" w:pos="5040"/>
+        </w:tabs>
+        <w:ind w:left="5040" w:hanging="360"/>
+      </w:pPr>
+      <w:rPr>
+        <w:rFonts w:ascii="Wingdings" w:hAnsi="Wingdings" w:hint="default"/>
+        <w:sz w:val="20"/>
+      </w:rPr>
+    </w:lvl>
+    <w:lvl w:ilvl="7" w:tentative="1">
+      <w:start w:val="1"/>
+      <w:numFmt w:val="bullet"/>
+      <w:lvlText w:val=""/>
+      <w:lvlJc w:val="left"/>
+      <w:pPr>
+        <w:tabs>
+          <w:tab w:val="num" w:pos="5760"/>
+        </w:tabs>
+        <w:ind w:left="5760" w:hanging="360"/>
+      </w:pPr>
+      <w:rPr>
+        <w:rFonts w:ascii="Wingdings" w:hAnsi="Wingdings" w:hint="default"/>
+        <w:sz w:val="20"/>
+      </w:rPr>
+    </w:lvl>
+    <w:lvl w:ilvl="8" w:tentative="1">
+      <w:start w:val="1"/>
+      <w:numFmt w:val="bullet"/>
+      <w:lvlText w:val=""/>
+      <w:lvlJc w:val="left"/>
+      <w:pPr>
+        <w:tabs>
+          <w:tab w:val="num" w:pos="6480"/>
+        </w:tabs>
+        <w:ind w:left="6480" w:hanging="360"/>
+      </w:pPr>
+      <w:rPr>
+        <w:rFonts w:ascii="Wingdings" w:hAnsi="Wingdings" w:hint="default"/>
+        <w:sz w:val="20"/>
+      </w:rPr>
+    </w:lvl>
+  </w:abstractNum>
+  <w:abstractNum w:abstractNumId="3" w15:restartNumberingAfterBreak="0">
+    <w:nsid w:val="1D160038"/>
+    <w:multiLevelType w:val="multilevel"/>
+    <w:tmpl w:val="EAF45BBC"/>
+    <w:lvl w:ilvl="0">
+      <w:start w:val="1"/>
+      <w:numFmt w:val="bullet"/>
+      <w:lvlText w:val=""/>
+      <w:lvlJc w:val="left"/>
+      <w:pPr>
+        <w:tabs>
+          <w:tab w:val="num" w:pos="720"/>
+        </w:tabs>
+        <w:ind w:left="720" w:hanging="360"/>
+      </w:pPr>
+      <w:rPr>
+        <w:rFonts w:ascii="Wingdings" w:hAnsi="Wingdings" w:hint="default"/>
+        <w:sz w:val="20"/>
+      </w:rPr>
+    </w:lvl>
+    <w:lvl w:ilvl="1" w:tentative="1">
+      <w:start w:val="1"/>
+      <w:numFmt w:val="bullet"/>
+      <w:lvlText w:val="o"/>
+      <w:lvlJc w:val="left"/>
+      <w:pPr>
+        <w:tabs>
+          <w:tab w:val="num" w:pos="1440"/>
+        </w:tabs>
+        <w:ind w:left="1440" w:hanging="360"/>
+      </w:pPr>
+      <w:rPr>
+        <w:rFonts w:ascii="Courier New" w:hAnsi="Courier New" w:hint="default"/>
+        <w:sz w:val="20"/>
+      </w:rPr>
+    </w:lvl>
+    <w:lvl w:ilvl="2" w:tentative="1">
+      <w:start w:val="1"/>
+      <w:numFmt w:val="bullet"/>
+      <w:lvlText w:val=""/>
+      <w:lvlJc w:val="left"/>
+      <w:pPr>
+        <w:tabs>
+          <w:tab w:val="num" w:pos="2160"/>
+        </w:tabs>
+        <w:ind w:left="2160" w:hanging="360"/>
+      </w:pPr>
+      <w:rPr>
+        <w:rFonts w:ascii="Wingdings" w:hAnsi="Wingdings" w:hint="default"/>
+        <w:sz w:val="20"/>
+      </w:rPr>
+    </w:lvl>
+    <w:lvl w:ilvl="3" w:tentative="1">
+      <w:start w:val="1"/>
+      <w:numFmt w:val="bullet"/>
+      <w:lvlText w:val=""/>
+      <w:lvlJc w:val="left"/>
+      <w:pPr>
+        <w:tabs>
+          <w:tab w:val="num" w:pos="2880"/>
+        </w:tabs>
+        <w:ind w:left="2880" w:hanging="360"/>
+      </w:pPr>
+      <w:rPr>
+        <w:rFonts w:ascii="Wingdings" w:hAnsi="Wingdings" w:hint="default"/>
+        <w:sz w:val="20"/>
+      </w:rPr>
+    </w:lvl>
+    <w:lvl w:ilvl="4" w:tentative="1">
+      <w:start w:val="1"/>
+      <w:numFmt w:val="bullet"/>
+      <w:lvlText w:val=""/>
+      <w:lvlJc w:val="left"/>
+      <w:pPr>
+        <w:tabs>
+          <w:tab w:val="num" w:pos="3600"/>
+        </w:tabs>
+        <w:ind w:left="3600" w:hanging="360"/>
+      </w:pPr>
+      <w:rPr>
+        <w:rFonts w:ascii="Wingdings" w:hAnsi="Wingdings" w:hint="default"/>
+        <w:sz w:val="20"/>
+      </w:rPr>
+    </w:lvl>
+    <w:lvl w:ilvl="5" w:tentative="1">
+      <w:start w:val="1"/>
+      <w:numFmt w:val="bullet"/>
+      <w:lvlText w:val=""/>
+      <w:lvlJc w:val="left"/>
+      <w:pPr>
+        <w:tabs>
+          <w:tab w:val="num" w:pos="4320"/>
+        </w:tabs>
+        <w:ind w:left="4320" w:hanging="360"/>
+      </w:pPr>
+      <w:rPr>
+        <w:rFonts w:ascii="Wingdings" w:hAnsi="Wingdings" w:hint="default"/>
+        <w:sz w:val="20"/>
+      </w:rPr>
+    </w:lvl>
+    <w:lvl w:ilvl="6" w:tentative="1">
+      <w:start w:val="1"/>
+      <w:numFmt w:val="bullet"/>
+      <w:lvlText w:val=""/>
+      <w:lvlJc w:val="left"/>
+      <w:pPr>
+        <w:tabs>
+          <w:tab w:val="num" w:pos="5040"/>
+        </w:tabs>
+        <w:ind w:left="5040" w:hanging="360"/>
+      </w:pPr>
+      <w:rPr>
+        <w:rFonts w:ascii="Wingdings" w:hAnsi="Wingdings" w:hint="default"/>
+        <w:sz w:val="20"/>
+      </w:rPr>
+    </w:lvl>
+    <w:lvl w:ilvl="7" w:tentative="1">
+      <w:start w:val="1"/>
+      <w:numFmt w:val="bullet"/>
+      <w:lvlText w:val=""/>
+      <w:lvlJc w:val="left"/>
+      <w:pPr>
+        <w:tabs>
+          <w:tab w:val="num" w:pos="5760"/>
+        </w:tabs>
+        <w:ind w:left="5760" w:hanging="360"/>
+      </w:pPr>
+      <w:rPr>
+        <w:rFonts w:ascii="Wingdings" w:hAnsi="Wingdings" w:hint="default"/>
+        <w:sz w:val="20"/>
+      </w:rPr>
+    </w:lvl>
+    <w:lvl w:ilvl="8" w:tentative="1">
+      <w:start w:val="1"/>
+      <w:numFmt w:val="bullet"/>
+      <w:lvlText w:val=""/>
+      <w:lvlJc w:val="left"/>
+      <w:pPr>
+        <w:tabs>
+          <w:tab w:val="num" w:pos="6480"/>
+        </w:tabs>
+        <w:ind w:left="6480" w:hanging="360"/>
+      </w:pPr>
+      <w:rPr>
+        <w:rFonts w:ascii="Wingdings" w:hAnsi="Wingdings" w:hint="default"/>
+        <w:sz w:val="20"/>
+      </w:rPr>
+    </w:lvl>
+  </w:abstractNum>
+  <w:abstractNum w:abstractNumId="4" w15:restartNumberingAfterBreak="0">
     <w:nsid w:val="24E76132"/>
     <w:multiLevelType w:val="hybridMultilevel"/>
     <w:tmpl w:val="92A4103A"/>
@@ -1686,7 +4770,7 @@
       </w:pPr>
     </w:lvl>
   </w:abstractNum>
-  <w:abstractNum w:abstractNumId="2" w15:restartNumberingAfterBreak="0">
+  <w:abstractNum w:abstractNumId="5" w15:restartNumberingAfterBreak="0">
     <w:nsid w:val="2CD35406"/>
     <w:multiLevelType w:val="multilevel"/>
     <w:tmpl w:val="B874E98C"/>
@@ -1835,7 +4919,7 @@
       </w:rPr>
     </w:lvl>
   </w:abstractNum>
-  <w:abstractNum w:abstractNumId="3" w15:restartNumberingAfterBreak="0">
+  <w:abstractNum w:abstractNumId="6" w15:restartNumberingAfterBreak="0">
     <w:nsid w:val="453F48FE"/>
     <w:multiLevelType w:val="hybridMultilevel"/>
     <w:tmpl w:val="0D3AC8D6"/>
@@ -1948,7 +5032,120 @@
       </w:rPr>
     </w:lvl>
   </w:abstractNum>
-  <w:abstractNum w:abstractNumId="4" w15:restartNumberingAfterBreak="0">
+  <w:abstractNum w:abstractNumId="7" w15:restartNumberingAfterBreak="0">
+    <w:nsid w:val="467B0EF2"/>
+    <w:multiLevelType w:val="hybridMultilevel"/>
+    <w:tmpl w:val="9E9EBA7C"/>
+    <w:lvl w:ilvl="0" w:tplc="042A000B">
+      <w:start w:val="1"/>
+      <w:numFmt w:val="bullet"/>
+      <w:lvlText w:val=""/>
+      <w:lvlJc w:val="left"/>
+      <w:pPr>
+        <w:ind w:left="1080" w:hanging="360"/>
+      </w:pPr>
+      <w:rPr>
+        <w:rFonts w:ascii="Wingdings" w:hAnsi="Wingdings" w:hint="default"/>
+      </w:rPr>
+    </w:lvl>
+    <w:lvl w:ilvl="1" w:tplc="FFFFFFFF" w:tentative="1">
+      <w:start w:val="1"/>
+      <w:numFmt w:val="bullet"/>
+      <w:lvlText w:val="o"/>
+      <w:lvlJc w:val="left"/>
+      <w:pPr>
+        <w:ind w:left="1800" w:hanging="360"/>
+      </w:pPr>
+      <w:rPr>
+        <w:rFonts w:ascii="Courier New" w:hAnsi="Courier New" w:cs="Courier New" w:hint="default"/>
+      </w:rPr>
+    </w:lvl>
+    <w:lvl w:ilvl="2" w:tplc="FFFFFFFF" w:tentative="1">
+      <w:start w:val="1"/>
+      <w:numFmt w:val="bullet"/>
+      <w:lvlText w:val=""/>
+      <w:lvlJc w:val="left"/>
+      <w:pPr>
+        <w:ind w:left="2520" w:hanging="360"/>
+      </w:pPr>
+      <w:rPr>
+        <w:rFonts w:ascii="Wingdings" w:hAnsi="Wingdings" w:hint="default"/>
+      </w:rPr>
+    </w:lvl>
+    <w:lvl w:ilvl="3" w:tplc="FFFFFFFF" w:tentative="1">
+      <w:start w:val="1"/>
+      <w:numFmt w:val="bullet"/>
+      <w:lvlText w:val=""/>
+      <w:lvlJc w:val="left"/>
+      <w:pPr>
+        <w:ind w:left="3240" w:hanging="360"/>
+      </w:pPr>
+      <w:rPr>
+        <w:rFonts w:ascii="Symbol" w:hAnsi="Symbol" w:hint="default"/>
+      </w:rPr>
+    </w:lvl>
+    <w:lvl w:ilvl="4" w:tplc="FFFFFFFF" w:tentative="1">
+      <w:start w:val="1"/>
+      <w:numFmt w:val="bullet"/>
+      <w:lvlText w:val="o"/>
+      <w:lvlJc w:val="left"/>
+      <w:pPr>
+        <w:ind w:left="3960" w:hanging="360"/>
+      </w:pPr>
+      <w:rPr>
+        <w:rFonts w:ascii="Courier New" w:hAnsi="Courier New" w:cs="Courier New" w:hint="default"/>
+      </w:rPr>
+    </w:lvl>
+    <w:lvl w:ilvl="5" w:tplc="FFFFFFFF" w:tentative="1">
+      <w:start w:val="1"/>
+      <w:numFmt w:val="bullet"/>
+      <w:lvlText w:val=""/>
+      <w:lvlJc w:val="left"/>
+      <w:pPr>
+        <w:ind w:left="4680" w:hanging="360"/>
+      </w:pPr>
+      <w:rPr>
+        <w:rFonts w:ascii="Wingdings" w:hAnsi="Wingdings" w:hint="default"/>
+      </w:rPr>
+    </w:lvl>
+    <w:lvl w:ilvl="6" w:tplc="FFFFFFFF" w:tentative="1">
+      <w:start w:val="1"/>
+      <w:numFmt w:val="bullet"/>
+      <w:lvlText w:val=""/>
+      <w:lvlJc w:val="left"/>
+      <w:pPr>
+        <w:ind w:left="5400" w:hanging="360"/>
+      </w:pPr>
+      <w:rPr>
+        <w:rFonts w:ascii="Symbol" w:hAnsi="Symbol" w:hint="default"/>
+      </w:rPr>
+    </w:lvl>
+    <w:lvl w:ilvl="7" w:tplc="FFFFFFFF" w:tentative="1">
+      <w:start w:val="1"/>
+      <w:numFmt w:val="bullet"/>
+      <w:lvlText w:val="o"/>
+      <w:lvlJc w:val="left"/>
+      <w:pPr>
+        <w:ind w:left="6120" w:hanging="360"/>
+      </w:pPr>
+      <w:rPr>
+        <w:rFonts w:ascii="Courier New" w:hAnsi="Courier New" w:cs="Courier New" w:hint="default"/>
+      </w:rPr>
+    </w:lvl>
+    <w:lvl w:ilvl="8" w:tplc="FFFFFFFF" w:tentative="1">
+      <w:start w:val="1"/>
+      <w:numFmt w:val="bullet"/>
+      <w:lvlText w:val=""/>
+      <w:lvlJc w:val="left"/>
+      <w:pPr>
+        <w:ind w:left="6840" w:hanging="360"/>
+      </w:pPr>
+      <w:rPr>
+        <w:rFonts w:ascii="Wingdings" w:hAnsi="Wingdings" w:hint="default"/>
+      </w:rPr>
+    </w:lvl>
+  </w:abstractNum>
+  <w:abstractNum w:abstractNumId="8" w15:restartNumberingAfterBreak="0">
     <w:nsid w:val="4765427D"/>
     <w:multiLevelType w:val="hybridMultilevel"/>
     <w:tmpl w:val="661CC650"/>
@@ -2047,7 +5244,7 @@
       </w:pPr>
     </w:lvl>
   </w:abstractNum>
-  <w:abstractNum w:abstractNumId="5" w15:restartNumberingAfterBreak="0">
+  <w:abstractNum w:abstractNumId="9" w15:restartNumberingAfterBreak="0">
     <w:nsid w:val="4F2F767A"/>
     <w:multiLevelType w:val="hybridMultilevel"/>
     <w:tmpl w:val="157A48B6"/>
@@ -2136,7 +5333,7 @@
       </w:pPr>
     </w:lvl>
   </w:abstractNum>
-  <w:abstractNum w:abstractNumId="6" w15:restartNumberingAfterBreak="0">
+  <w:abstractNum w:abstractNumId="10" w15:restartNumberingAfterBreak="0">
     <w:nsid w:val="55957BA1"/>
     <w:multiLevelType w:val="multilevel"/>
     <w:tmpl w:val="B874E98C"/>
@@ -2285,7 +5482,7 @@
       </w:rPr>
     </w:lvl>
   </w:abstractNum>
-  <w:abstractNum w:abstractNumId="7" w15:restartNumberingAfterBreak="0">
+  <w:abstractNum w:abstractNumId="11" w15:restartNumberingAfterBreak="0">
     <w:nsid w:val="73171105"/>
     <w:multiLevelType w:val="multilevel"/>
     <w:tmpl w:val="3A9A8C56"/>
@@ -2434,7 +5631,7 @@
       </w:rPr>
     </w:lvl>
   </w:abstractNum>
-  <w:abstractNum w:abstractNumId="8" w15:restartNumberingAfterBreak="0">
+  <w:abstractNum w:abstractNumId="12" w15:restartNumberingAfterBreak="0">
     <w:nsid w:val="76725028"/>
     <w:multiLevelType w:val="multilevel"/>
     <w:tmpl w:val="B874E98C"/>
@@ -2583,7 +5780,7 @@
       </w:rPr>
     </w:lvl>
   </w:abstractNum>
-  <w:abstractNum w:abstractNumId="9" w15:restartNumberingAfterBreak="0">
+  <w:abstractNum w:abstractNumId="13" w15:restartNumberingAfterBreak="0">
     <w:nsid w:val="7D3109C7"/>
     <w:multiLevelType w:val="hybridMultilevel"/>
     <w:tmpl w:val="021EAFEA"/>
@@ -2696,7 +5893,7 @@
       </w:rPr>
     </w:lvl>
   </w:abstractNum>
-  <w:abstractNum w:abstractNumId="10" w15:restartNumberingAfterBreak="0">
+  <w:abstractNum w:abstractNumId="14" w15:restartNumberingAfterBreak="0">
     <w:nsid w:val="7EE1476E"/>
     <w:multiLevelType w:val="multilevel"/>
     <w:tmpl w:val="B874E98C"/>
@@ -2846,36 +6043,48 @@
     </w:lvl>
   </w:abstractNum>
   <w:num w:numId="1" w16cid:durableId="139658637">
-    <w:abstractNumId w:val="5"/>
+    <w:abstractNumId w:val="9"/>
   </w:num>
   <w:num w:numId="2" w16cid:durableId="144398781">
     <w:abstractNumId w:val="0"/>
   </w:num>
   <w:num w:numId="3" w16cid:durableId="386993923">
+    <w:abstractNumId w:val="11"/>
+  </w:num>
+  <w:num w:numId="4" w16cid:durableId="736057301">
+    <w:abstractNumId w:val="5"/>
+  </w:num>
+  <w:num w:numId="5" w16cid:durableId="2129355682">
+    <w:abstractNumId w:val="14"/>
+  </w:num>
+  <w:num w:numId="6" w16cid:durableId="983852120">
+    <w:abstractNumId w:val="10"/>
+  </w:num>
+  <w:num w:numId="7" w16cid:durableId="1520193049">
+    <w:abstractNumId w:val="12"/>
+  </w:num>
+  <w:num w:numId="8" w16cid:durableId="713893154">
+    <w:abstractNumId w:val="6"/>
+  </w:num>
+  <w:num w:numId="9" w16cid:durableId="222564242">
+    <w:abstractNumId w:val="13"/>
+  </w:num>
+  <w:num w:numId="10" w16cid:durableId="483009472">
+    <w:abstractNumId w:val="8"/>
+  </w:num>
+  <w:num w:numId="11" w16cid:durableId="1371109704">
+    <w:abstractNumId w:val="4"/>
+  </w:num>
+  <w:num w:numId="12" w16cid:durableId="424153071">
+    <w:abstractNumId w:val="3"/>
+  </w:num>
+  <w:num w:numId="13" w16cid:durableId="784735843">
+    <w:abstractNumId w:val="2"/>
+  </w:num>
+  <w:num w:numId="14" w16cid:durableId="300576503">
     <w:abstractNumId w:val="7"/>
   </w:num>
-  <w:num w:numId="4" w16cid:durableId="736057301">
-    <w:abstractNumId w:val="2"/>
-  </w:num>
-  <w:num w:numId="5" w16cid:durableId="2129355682">
-    <w:abstractNumId w:val="10"/>
-  </w:num>
-  <w:num w:numId="6" w16cid:durableId="983852120">
-    <w:abstractNumId w:val="6"/>
-  </w:num>
-  <w:num w:numId="7" w16cid:durableId="1520193049">
-    <w:abstractNumId w:val="8"/>
-  </w:num>
-  <w:num w:numId="8" w16cid:durableId="713893154">
-    <w:abstractNumId w:val="3"/>
-  </w:num>
-  <w:num w:numId="9" w16cid:durableId="222564242">
-    <w:abstractNumId w:val="9"/>
-  </w:num>
-  <w:num w:numId="10" w16cid:durableId="483009472">
-    <w:abstractNumId w:val="4"/>
-  </w:num>
-  <w:num w:numId="11" w16cid:durableId="1371109704">
+  <w:num w:numId="15" w16cid:durableId="1301301027">
     <w:abstractNumId w:val="1"/>
   </w:num>
 </w:numbering>

</xml_diff>